<commit_message>
update documents ECI-DASW and ECI-DDS
</commit_message>
<xml_diff>
--- a/LineaBase/ECI/LineaBase1/Desarrollo/ECI-DASW.docx
+++ b/LineaBase/ECI/LineaBase1/Desarrollo/ECI-DASW.docx
@@ -70,7 +70,7 @@
                     <pic:cNvPicPr preferRelativeResize="0"/>
                   </pic:nvPicPr>
                   <pic:blipFill>
-                    <a:blip r:embed="rId5"/>
+                    <a:blip r:embed="rId7"/>
                     <a:srcRect/>
                     <a:stretch>
                       <a:fillRect/>
@@ -283,7 +283,7 @@
         <mc:AlternateContent>
           <mc:Choice Requires="wps">
             <w:drawing>
-              <wp:anchor distT="0" distB="0" distL="114300" distR="114300" simplePos="0" relativeHeight="251694080" behindDoc="0" locked="0" layoutInCell="1" allowOverlap="1" wp14:anchorId="4EBCA19C" wp14:editId="5FC12938">
+              <wp:anchor distT="0" distB="0" distL="114300" distR="114300" simplePos="0" relativeHeight="251694080" behindDoc="0" locked="0" layoutInCell="1" allowOverlap="1" wp14:anchorId="4EBCA19C" wp14:editId="2FA504C6">
                 <wp:simplePos x="0" y="0"/>
                 <wp:positionH relativeFrom="column">
                   <wp:posOffset>2084705</wp:posOffset>
@@ -596,7 +596,7 @@
         <mc:AlternateContent>
           <mc:Choice Requires="wps">
             <w:drawing>
-              <wp:anchor distT="0" distB="0" distL="114300" distR="114300" simplePos="0" relativeHeight="251661312" behindDoc="0" locked="0" layoutInCell="1" allowOverlap="1" wp14:anchorId="36B98D3C" wp14:editId="514E8136">
+              <wp:anchor distT="0" distB="0" distL="114300" distR="114300" simplePos="0" relativeHeight="251661312" behindDoc="0" locked="0" layoutInCell="1" allowOverlap="1" wp14:anchorId="36B98D3C" wp14:editId="2B05EEEF">
                 <wp:simplePos x="0" y="0"/>
                 <wp:positionH relativeFrom="column">
                   <wp:posOffset>3301365</wp:posOffset>
@@ -643,6 +643,108 @@
                           <a:schemeClr val="dk1"/>
                         </a:fontRef>
                       </wps:style>
+                      <wps:txbx>
+                        <w:txbxContent>
+                          <w:p>
+                            <w:pPr>
+                              <w:jc w:val="center"/>
+                            </w:pPr>
+                            <w:r>
+                              <w:rPr>
+                                <w:noProof/>
+                              </w:rPr>
+                              <w:drawing>
+                                <wp:inline distT="0" distB="0" distL="0" distR="0" wp14:anchorId="7F54DF81" wp14:editId="72AE4CEA">
+                                  <wp:extent cx="1162050" cy="1162050"/>
+                                  <wp:effectExtent l="0" t="0" r="0" b="0"/>
+                                  <wp:docPr id="4" name="Imagen 4"/>
+                                  <wp:cNvGraphicFramePr>
+                                    <a:graphicFrameLocks xmlns:a="http://schemas.openxmlformats.org/drawingml/2006/main" noChangeAspect="1"/>
+                                  </wp:cNvGraphicFramePr>
+                                  <a:graphic xmlns:a="http://schemas.openxmlformats.org/drawingml/2006/main">
+                                    <a:graphicData uri="http://schemas.openxmlformats.org/drawingml/2006/picture">
+                                      <pic:pic xmlns:pic="http://schemas.openxmlformats.org/drawingml/2006/picture">
+                                        <pic:nvPicPr>
+                                          <pic:cNvPr id="0" name="Picture 1"/>
+                                          <pic:cNvPicPr>
+                                            <a:picLocks noChangeAspect="1" noChangeArrowheads="1"/>
+                                          </pic:cNvPicPr>
+                                        </pic:nvPicPr>
+                                        <pic:blipFill>
+                                          <a:blip r:embed="rId8">
+                                            <a:extLst>
+                                              <a:ext uri="{28A0092B-C50C-407E-A947-70E740481C1C}">
+                                                <a14:useLocalDpi xmlns:a14="http://schemas.microsoft.com/office/drawing/2010/main" val="0"/>
+                                              </a:ext>
+                                            </a:extLst>
+                                          </a:blip>
+                                          <a:srcRect/>
+                                          <a:stretch>
+                                            <a:fillRect/>
+                                          </a:stretch>
+                                        </pic:blipFill>
+                                        <pic:spPr bwMode="auto">
+                                          <a:xfrm>
+                                            <a:off x="0" y="0"/>
+                                            <a:ext cx="1162050" cy="1162050"/>
+                                          </a:xfrm>
+                                          <a:prstGeom prst="rect">
+                                            <a:avLst/>
+                                          </a:prstGeom>
+                                          <a:noFill/>
+                                          <a:ln>
+                                            <a:noFill/>
+                                          </a:ln>
+                                        </pic:spPr>
+                                      </pic:pic>
+                                    </a:graphicData>
+                                  </a:graphic>
+                                </wp:inline>
+                              </w:drawing>
+                            </w:r>
+                          </w:p>
+                          <w:p>
+                            <w:pPr>
+                              <w:jc w:val="center"/>
+                              <w:rPr>
+                                <w:sz w:val="40"/>
+                                <w:szCs w:val="40"/>
+                              </w:rPr>
+                            </w:pPr>
+                            <w:r>
+                              <w:rPr>
+                                <w:sz w:val="40"/>
+                                <w:szCs w:val="40"/>
+                              </w:rPr>
+                              <w:t>VUE.JS</w:t>
+                            </w:r>
+                          </w:p>
+                          <w:p>
+                            <w:pPr>
+                              <w:jc w:val="center"/>
+                              <w:rPr>
+                                <w:b/>
+                                <w:bCs/>
+                                <w:i/>
+                                <w:iCs/>
+                                <w:sz w:val="40"/>
+                                <w:szCs w:val="40"/>
+                              </w:rPr>
+                            </w:pPr>
+                            <w:r>
+                              <w:rPr>
+                                <w:b/>
+                                <w:bCs/>
+                                <w:i/>
+                                <w:iCs/>
+                                <w:sz w:val="40"/>
+                                <w:szCs w:val="40"/>
+                              </w:rPr>
+                              <w:t>(VISTA)</w:t>
+                            </w:r>
+                          </w:p>
+                        </w:txbxContent>
+                      </wps:txbx>
                       <wps:bodyPr rot="0" spcFirstLastPara="0" vertOverflow="overflow" horzOverflow="overflow" vert="horz" wrap="square" lIns="91440" tIns="45720" rIns="91440" bIns="45720" numCol="1" spcCol="0" rtlCol="0" fromWordArt="0" anchor="ctr" anchorCtr="0" forceAA="0" compatLnSpc="1">
                         <a:prstTxWarp prst="textNoShape">
                           <a:avLst/>
@@ -663,10 +765,112 @@
           </mc:Choice>
           <mc:Fallback>
             <w:pict>
-              <v:rect w14:anchorId="7A047D96" id="Rectángulo 2" o:spid="_x0000_s1026" style="position:absolute;margin-left:259.95pt;margin-top:281.95pt;width:146.25pt;height:189pt;z-index:251661312;visibility:visible;mso-wrap-style:square;mso-width-percent:0;mso-height-percent:0;mso-wrap-distance-left:9pt;mso-wrap-distance-top:0;mso-wrap-distance-right:9pt;mso-wrap-distance-bottom:0;mso-position-horizontal:absolute;mso-position-horizontal-relative:text;mso-position-vertical:absolute;mso-position-vertical-relative:text;mso-width-percent:0;mso-height-percent:0;mso-width-relative:margin;mso-height-relative:margin;v-text-anchor:middle" o:gfxdata="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" fillcolor="#82a0d7 [2168]" strokecolor="#4472c4 [3208]" strokeweight=".5pt">
+              <v:rect w14:anchorId="36B98D3C" id="Rectángulo 2" o:spid="_x0000_s1028" style="position:absolute;margin-left:259.95pt;margin-top:281.95pt;width:146.25pt;height:189pt;z-index:251661312;visibility:visible;mso-wrap-style:square;mso-width-percent:0;mso-height-percent:0;mso-wrap-distance-left:9pt;mso-wrap-distance-top:0;mso-wrap-distance-right:9pt;mso-wrap-distance-bottom:0;mso-position-horizontal:absolute;mso-position-horizontal-relative:text;mso-position-vertical:absolute;mso-position-vertical-relative:text;mso-width-percent:0;mso-height-percent:0;mso-width-relative:margin;mso-height-relative:margin;v-text-anchor:middle" o:gfxdata="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" fillcolor="#82a0d7 [2168]" strokecolor="#4472c4 [3208]" strokeweight=".5pt">
                 <v:fill color2="#678ccf [2616]" rotate="t" colors="0 #a8b7df;.5 #9aabd9;1 #879ed7" focus="100%" type="gradient">
                   <o:fill v:ext="view" type="gradientUnscaled"/>
                 </v:fill>
+                <v:textbox>
+                  <w:txbxContent>
+                    <w:p>
+                      <w:pPr>
+                        <w:jc w:val="center"/>
+                      </w:pPr>
+                      <w:r>
+                        <w:rPr>
+                          <w:noProof/>
+                        </w:rPr>
+                        <w:drawing>
+                          <wp:inline distT="0" distB="0" distL="0" distR="0" wp14:anchorId="7F54DF81" wp14:editId="72AE4CEA">
+                            <wp:extent cx="1162050" cy="1162050"/>
+                            <wp:effectExtent l="0" t="0" r="0" b="0"/>
+                            <wp:docPr id="4" name="Imagen 4"/>
+                            <wp:cNvGraphicFramePr>
+                              <a:graphicFrameLocks xmlns:a="http://schemas.openxmlformats.org/drawingml/2006/main" noChangeAspect="1"/>
+                            </wp:cNvGraphicFramePr>
+                            <a:graphic xmlns:a="http://schemas.openxmlformats.org/drawingml/2006/main">
+                              <a:graphicData uri="http://schemas.openxmlformats.org/drawingml/2006/picture">
+                                <pic:pic xmlns:pic="http://schemas.openxmlformats.org/drawingml/2006/picture">
+                                  <pic:nvPicPr>
+                                    <pic:cNvPr id="0" name="Picture 1"/>
+                                    <pic:cNvPicPr>
+                                      <a:picLocks noChangeAspect="1" noChangeArrowheads="1"/>
+                                    </pic:cNvPicPr>
+                                  </pic:nvPicPr>
+                                  <pic:blipFill>
+                                    <a:blip r:embed="rId8">
+                                      <a:extLst>
+                                        <a:ext uri="{28A0092B-C50C-407E-A947-70E740481C1C}">
+                                          <a14:useLocalDpi xmlns:a14="http://schemas.microsoft.com/office/drawing/2010/main" val="0"/>
+                                        </a:ext>
+                                      </a:extLst>
+                                    </a:blip>
+                                    <a:srcRect/>
+                                    <a:stretch>
+                                      <a:fillRect/>
+                                    </a:stretch>
+                                  </pic:blipFill>
+                                  <pic:spPr bwMode="auto">
+                                    <a:xfrm>
+                                      <a:off x="0" y="0"/>
+                                      <a:ext cx="1162050" cy="1162050"/>
+                                    </a:xfrm>
+                                    <a:prstGeom prst="rect">
+                                      <a:avLst/>
+                                    </a:prstGeom>
+                                    <a:noFill/>
+                                    <a:ln>
+                                      <a:noFill/>
+                                    </a:ln>
+                                  </pic:spPr>
+                                </pic:pic>
+                              </a:graphicData>
+                            </a:graphic>
+                          </wp:inline>
+                        </w:drawing>
+                      </w:r>
+                    </w:p>
+                    <w:p>
+                      <w:pPr>
+                        <w:jc w:val="center"/>
+                        <w:rPr>
+                          <w:sz w:val="40"/>
+                          <w:szCs w:val="40"/>
+                        </w:rPr>
+                      </w:pPr>
+                      <w:r>
+                        <w:rPr>
+                          <w:sz w:val="40"/>
+                          <w:szCs w:val="40"/>
+                        </w:rPr>
+                        <w:t>VUE.JS</w:t>
+                      </w:r>
+                    </w:p>
+                    <w:p>
+                      <w:pPr>
+                        <w:jc w:val="center"/>
+                        <w:rPr>
+                          <w:b/>
+                          <w:bCs/>
+                          <w:i/>
+                          <w:iCs/>
+                          <w:sz w:val="40"/>
+                          <w:szCs w:val="40"/>
+                        </w:rPr>
+                      </w:pPr>
+                      <w:r>
+                        <w:rPr>
+                          <w:b/>
+                          <w:bCs/>
+                          <w:i/>
+                          <w:iCs/>
+                          <w:sz w:val="40"/>
+                          <w:szCs w:val="40"/>
+                        </w:rPr>
+                        <w:t>(VISTA)</w:t>
+                      </w:r>
+                    </w:p>
+                  </w:txbxContent>
+                </v:textbox>
               </v:rect>
             </w:pict>
           </mc:Fallback>
@@ -679,160 +883,7 @@
         <mc:AlternateContent>
           <mc:Choice Requires="wps">
             <w:drawing>
-              <wp:anchor distT="0" distB="0" distL="114300" distR="114300" simplePos="0" relativeHeight="251669504" behindDoc="0" locked="0" layoutInCell="1" allowOverlap="1" wp14:anchorId="7C9CB23D" wp14:editId="2FCE386F">
-                <wp:simplePos x="0" y="0"/>
-                <wp:positionH relativeFrom="column">
-                  <wp:posOffset>3301365</wp:posOffset>
-                </wp:positionH>
-                <wp:positionV relativeFrom="paragraph">
-                  <wp:posOffset>5892800</wp:posOffset>
-                </wp:positionV>
-                <wp:extent cx="1857375" cy="393065"/>
-                <wp:effectExtent l="0" t="0" r="0" b="6985"/>
-                <wp:wrapNone/>
-                <wp:docPr id="6" name="Cuadro de texto 6"/>
-                <wp:cNvGraphicFramePr/>
-                <a:graphic xmlns:a="http://schemas.openxmlformats.org/drawingml/2006/main">
-                  <a:graphicData uri="http://schemas.microsoft.com/office/word/2010/wordprocessingShape">
-                    <wps:wsp>
-                      <wps:cNvSpPr txBox="1"/>
-                      <wps:spPr>
-                        <a:xfrm>
-                          <a:off x="0" y="0"/>
-                          <a:ext cx="1857375" cy="393065"/>
-                        </a:xfrm>
-                        <a:prstGeom prst="rect">
-                          <a:avLst/>
-                        </a:prstGeom>
-                        <a:noFill/>
-                        <a:ln>
-                          <a:noFill/>
-                        </a:ln>
-                      </wps:spPr>
-                      <wps:txbx>
-                        <w:txbxContent>
-                          <w:p>
-                            <w:pPr>
-                              <w:spacing w:after="240"/>
-                              <w:jc w:val="center"/>
-                              <w:rPr>
-                                <w:noProof/>
-                                <w:color w:val="000000" w:themeColor="text1"/>
-                                <w:sz w:val="32"/>
-                                <w:szCs w:val="32"/>
-                                <w14:shadow w14:blurRad="38100" w14:dist="19050" w14:dir="2700000" w14:sx="100000" w14:sy="100000" w14:kx="0" w14:ky="0" w14:algn="tl">
-                                  <w14:schemeClr w14:val="dk1">
-                                    <w14:alpha w14:val="60000"/>
-                                  </w14:schemeClr>
-                                </w14:shadow>
-                                <w14:textOutline w14:w="0" w14:cap="flat" w14:cmpd="sng" w14:algn="ctr">
-                                  <w14:noFill/>
-                                  <w14:prstDash w14:val="solid"/>
-                                  <w14:round/>
-                                </w14:textOutline>
-                              </w:rPr>
-                            </w:pPr>
-                            <w:r>
-                              <w:rPr>
-                                <w:noProof/>
-                                <w:color w:val="000000" w:themeColor="text1"/>
-                                <w:sz w:val="32"/>
-                                <w:szCs w:val="32"/>
-                                <w14:shadow w14:blurRad="38100" w14:dist="19050" w14:dir="2700000" w14:sx="100000" w14:sy="100000" w14:kx="0" w14:ky="0" w14:algn="tl">
-                                  <w14:schemeClr w14:val="dk1">
-                                    <w14:alpha w14:val="60000"/>
-                                  </w14:schemeClr>
-                                </w14:shadow>
-                                <w14:textOutline w14:w="0" w14:cap="flat" w14:cmpd="sng" w14:algn="ctr">
-                                  <w14:noFill/>
-                                  <w14:prstDash w14:val="solid"/>
-                                  <w14:round/>
-                                </w14:textOutline>
-                              </w:rPr>
-                              <w:t>VISTA</w:t>
-                            </w:r>
-                          </w:p>
-                        </w:txbxContent>
-                      </wps:txbx>
-                      <wps:bodyPr rot="0" spcFirstLastPara="0" vertOverflow="overflow" horzOverflow="overflow" vert="horz" wrap="square" lIns="91440" tIns="45720" rIns="91440" bIns="45720" numCol="1" spcCol="0" rtlCol="0" fromWordArt="0" anchor="t" anchorCtr="0" forceAA="0" compatLnSpc="1">
-                        <a:prstTxWarp prst="textNoShape">
-                          <a:avLst/>
-                        </a:prstTxWarp>
-                        <a:noAutofit/>
-                      </wps:bodyPr>
-                    </wps:wsp>
-                  </a:graphicData>
-                </a:graphic>
-                <wp14:sizeRelH relativeFrom="margin">
-                  <wp14:pctWidth>0</wp14:pctWidth>
-                </wp14:sizeRelH>
-                <wp14:sizeRelV relativeFrom="margin">
-                  <wp14:pctHeight>0</wp14:pctHeight>
-                </wp14:sizeRelV>
-              </wp:anchor>
-            </w:drawing>
-          </mc:Choice>
-          <mc:Fallback>
-            <w:pict>
-              <v:shape w14:anchorId="7C9CB23D" id="Cuadro de texto 6" o:spid="_x0000_s1028" type="#_x0000_t202" style="position:absolute;margin-left:259.95pt;margin-top:464pt;width:146.25pt;height:30.95pt;z-index:251669504;visibility:visible;mso-wrap-style:square;mso-width-percent:0;mso-height-percent:0;mso-wrap-distance-left:9pt;mso-wrap-distance-top:0;mso-wrap-distance-right:9pt;mso-wrap-distance-bottom:0;mso-position-horizontal:absolute;mso-position-horizontal-relative:text;mso-position-vertical:absolute;mso-position-vertical-relative:text;mso-width-percent:0;mso-height-percent:0;mso-width-relative:margin;mso-height-relative:margin;v-text-anchor:top" o:gfxdata="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" filled="f" stroked="f">
-                <v:textbox>
-                  <w:txbxContent>
-                    <w:p>
-                      <w:pPr>
-                        <w:spacing w:after="240"/>
-                        <w:jc w:val="center"/>
-                        <w:rPr>
-                          <w:noProof/>
-                          <w:color w:val="000000" w:themeColor="text1"/>
-                          <w:sz w:val="32"/>
-                          <w:szCs w:val="32"/>
-                          <w14:shadow w14:blurRad="38100" w14:dist="19050" w14:dir="2700000" w14:sx="100000" w14:sy="100000" w14:kx="0" w14:ky="0" w14:algn="tl">
-                            <w14:schemeClr w14:val="dk1">
-                              <w14:alpha w14:val="60000"/>
-                            </w14:schemeClr>
-                          </w14:shadow>
-                          <w14:textOutline w14:w="0" w14:cap="flat" w14:cmpd="sng" w14:algn="ctr">
-                            <w14:noFill/>
-                            <w14:prstDash w14:val="solid"/>
-                            <w14:round/>
-                          </w14:textOutline>
-                        </w:rPr>
-                      </w:pPr>
-                      <w:r>
-                        <w:rPr>
-                          <w:noProof/>
-                          <w:color w:val="000000" w:themeColor="text1"/>
-                          <w:sz w:val="32"/>
-                          <w:szCs w:val="32"/>
-                          <w14:shadow w14:blurRad="38100" w14:dist="19050" w14:dir="2700000" w14:sx="100000" w14:sy="100000" w14:kx="0" w14:ky="0" w14:algn="tl">
-                            <w14:schemeClr w14:val="dk1">
-                              <w14:alpha w14:val="60000"/>
-                            </w14:schemeClr>
-                          </w14:shadow>
-                          <w14:textOutline w14:w="0" w14:cap="flat" w14:cmpd="sng" w14:algn="ctr">
-                            <w14:noFill/>
-                            <w14:prstDash w14:val="solid"/>
-                            <w14:round/>
-                          </w14:textOutline>
-                        </w:rPr>
-                        <w:t>VISTA</w:t>
-                      </w:r>
-                    </w:p>
-                  </w:txbxContent>
-                </v:textbox>
-              </v:shape>
-            </w:pict>
-          </mc:Fallback>
-        </mc:AlternateContent>
-      </w:r>
-      <w:r>
-        <w:rPr>
-          <w:noProof/>
-        </w:rPr>
-        <mc:AlternateContent>
-          <mc:Choice Requires="wps">
-            <w:drawing>
-              <wp:anchor distT="0" distB="0" distL="114300" distR="114300" simplePos="0" relativeHeight="251689984" behindDoc="0" locked="0" layoutInCell="1" allowOverlap="1" wp14:anchorId="30A0169C" wp14:editId="23A00626">
+              <wp:anchor distT="0" distB="0" distL="114300" distR="114300" simplePos="0" relativeHeight="251689984" behindDoc="0" locked="0" layoutInCell="1" allowOverlap="1" wp14:anchorId="30A0169C" wp14:editId="71B0B69A">
                 <wp:simplePos x="0" y="0"/>
                 <wp:positionH relativeFrom="column">
                   <wp:posOffset>-118110</wp:posOffset>
@@ -1477,350 +1528,6 @@
       </w:r>
       <w:r>
         <w:rPr>
-          <w:noProof/>
-        </w:rPr>
-        <mc:AlternateContent>
-          <mc:Choice Requires="wps">
-            <w:drawing>
-              <wp:anchor distT="0" distB="0" distL="114300" distR="114300" simplePos="0" relativeHeight="251667456" behindDoc="0" locked="0" layoutInCell="1" allowOverlap="1" wp14:anchorId="0AB35F4D" wp14:editId="20349F41">
-                <wp:simplePos x="0" y="0"/>
-                <wp:positionH relativeFrom="column">
-                  <wp:posOffset>110489</wp:posOffset>
-                </wp:positionH>
-                <wp:positionV relativeFrom="paragraph">
-                  <wp:posOffset>4187825</wp:posOffset>
-                </wp:positionV>
-                <wp:extent cx="2505075" cy="393065"/>
-                <wp:effectExtent l="0" t="0" r="0" b="6985"/>
-                <wp:wrapNone/>
-                <wp:docPr id="5" name="Cuadro de texto 5"/>
-                <wp:cNvGraphicFramePr/>
-                <a:graphic xmlns:a="http://schemas.openxmlformats.org/drawingml/2006/main">
-                  <a:graphicData uri="http://schemas.microsoft.com/office/word/2010/wordprocessingShape">
-                    <wps:wsp>
-                      <wps:cNvSpPr txBox="1"/>
-                      <wps:spPr>
-                        <a:xfrm>
-                          <a:off x="0" y="0"/>
-                          <a:ext cx="2505075" cy="393065"/>
-                        </a:xfrm>
-                        <a:prstGeom prst="rect">
-                          <a:avLst/>
-                        </a:prstGeom>
-                        <a:noFill/>
-                        <a:ln>
-                          <a:noFill/>
-                        </a:ln>
-                      </wps:spPr>
-                      <wps:txbx>
-                        <w:txbxContent>
-                          <w:p>
-                            <w:pPr>
-                              <w:spacing w:after="240"/>
-                              <w:jc w:val="center"/>
-                              <w:rPr>
-                                <w:noProof/>
-                                <w:color w:val="000000" w:themeColor="text1"/>
-                                <w:sz w:val="32"/>
-                                <w:szCs w:val="32"/>
-                                <w14:shadow w14:blurRad="38100" w14:dist="19050" w14:dir="2700000" w14:sx="100000" w14:sy="100000" w14:kx="0" w14:ky="0" w14:algn="tl">
-                                  <w14:schemeClr w14:val="dk1">
-                                    <w14:alpha w14:val="60000"/>
-                                  </w14:schemeClr>
-                                </w14:shadow>
-                                <w14:textOutline w14:w="0" w14:cap="flat" w14:cmpd="sng" w14:algn="ctr">
-                                  <w14:noFill/>
-                                  <w14:prstDash w14:val="solid"/>
-                                  <w14:round/>
-                                </w14:textOutline>
-                              </w:rPr>
-                            </w:pPr>
-                            <w:r>
-                              <w:rPr>
-                                <w:noProof/>
-                                <w:color w:val="000000" w:themeColor="text1"/>
-                                <w:sz w:val="32"/>
-                                <w:szCs w:val="32"/>
-                                <w14:shadow w14:blurRad="38100" w14:dist="19050" w14:dir="2700000" w14:sx="100000" w14:sy="100000" w14:kx="0" w14:ky="0" w14:algn="tl">
-                                  <w14:schemeClr w14:val="dk1">
-                                    <w14:alpha w14:val="60000"/>
-                                  </w14:schemeClr>
-                                </w14:shadow>
-                                <w14:textOutline w14:w="0" w14:cap="flat" w14:cmpd="sng" w14:algn="ctr">
-                                  <w14:noFill/>
-                                  <w14:prstDash w14:val="solid"/>
-                                  <w14:round/>
-                                </w14:textOutline>
-                              </w:rPr>
-                              <w:t>CONTROLAD</w:t>
-                            </w:r>
-                            <w:r>
-                              <w:rPr>
-                                <w:noProof/>
-                                <w:color w:val="000000" w:themeColor="text1"/>
-                                <w:sz w:val="32"/>
-                                <w:szCs w:val="32"/>
-                                <w14:shadow w14:blurRad="38100" w14:dist="19050" w14:dir="2700000" w14:sx="100000" w14:sy="100000" w14:kx="0" w14:ky="0" w14:algn="tl">
-                                  <w14:schemeClr w14:val="dk1">
-                                    <w14:alpha w14:val="60000"/>
-                                  </w14:schemeClr>
-                                </w14:shadow>
-                                <w14:textOutline w14:w="0" w14:cap="flat" w14:cmpd="sng" w14:algn="ctr">
-                                  <w14:noFill/>
-                                  <w14:prstDash w14:val="solid"/>
-                                  <w14:round/>
-                                </w14:textOutline>
-                              </w:rPr>
-                              <w:t>OR</w:t>
-                            </w:r>
-                          </w:p>
-                        </w:txbxContent>
-                      </wps:txbx>
-                      <wps:bodyPr rot="0" spcFirstLastPara="0" vertOverflow="overflow" horzOverflow="overflow" vert="horz" wrap="square" lIns="91440" tIns="45720" rIns="91440" bIns="45720" numCol="1" spcCol="0" rtlCol="0" fromWordArt="0" anchor="t" anchorCtr="0" forceAA="0" compatLnSpc="1">
-                        <a:prstTxWarp prst="textNoShape">
-                          <a:avLst/>
-                        </a:prstTxWarp>
-                        <a:noAutofit/>
-                      </wps:bodyPr>
-                    </wps:wsp>
-                  </a:graphicData>
-                </a:graphic>
-                <wp14:sizeRelH relativeFrom="margin">
-                  <wp14:pctWidth>0</wp14:pctWidth>
-                </wp14:sizeRelH>
-                <wp14:sizeRelV relativeFrom="margin">
-                  <wp14:pctHeight>0</wp14:pctHeight>
-                </wp14:sizeRelV>
-              </wp:anchor>
-            </w:drawing>
-          </mc:Choice>
-          <mc:Fallback>
-            <w:pict>
-              <v:shape w14:anchorId="0AB35F4D" id="Cuadro de texto 5" o:spid="_x0000_s1030" type="#_x0000_t202" style="position:absolute;margin-left:8.7pt;margin-top:329.75pt;width:197.25pt;height:30.95pt;z-index:251667456;visibility:visible;mso-wrap-style:square;mso-width-percent:0;mso-height-percent:0;mso-wrap-distance-left:9pt;mso-wrap-distance-top:0;mso-wrap-distance-right:9pt;mso-wrap-distance-bottom:0;mso-position-horizontal:absolute;mso-position-horizontal-relative:text;mso-position-vertical:absolute;mso-position-vertical-relative:text;mso-width-percent:0;mso-height-percent:0;mso-width-relative:margin;mso-height-relative:margin;v-text-anchor:top" o:gfxdata="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" filled="f" stroked="f">
-                <v:textbox>
-                  <w:txbxContent>
-                    <w:p>
-                      <w:pPr>
-                        <w:spacing w:after="240"/>
-                        <w:jc w:val="center"/>
-                        <w:rPr>
-                          <w:noProof/>
-                          <w:color w:val="000000" w:themeColor="text1"/>
-                          <w:sz w:val="32"/>
-                          <w:szCs w:val="32"/>
-                          <w14:shadow w14:blurRad="38100" w14:dist="19050" w14:dir="2700000" w14:sx="100000" w14:sy="100000" w14:kx="0" w14:ky="0" w14:algn="tl">
-                            <w14:schemeClr w14:val="dk1">
-                              <w14:alpha w14:val="60000"/>
-                            </w14:schemeClr>
-                          </w14:shadow>
-                          <w14:textOutline w14:w="0" w14:cap="flat" w14:cmpd="sng" w14:algn="ctr">
-                            <w14:noFill/>
-                            <w14:prstDash w14:val="solid"/>
-                            <w14:round/>
-                          </w14:textOutline>
-                        </w:rPr>
-                      </w:pPr>
-                      <w:r>
-                        <w:rPr>
-                          <w:noProof/>
-                          <w:color w:val="000000" w:themeColor="text1"/>
-                          <w:sz w:val="32"/>
-                          <w:szCs w:val="32"/>
-                          <w14:shadow w14:blurRad="38100" w14:dist="19050" w14:dir="2700000" w14:sx="100000" w14:sy="100000" w14:kx="0" w14:ky="0" w14:algn="tl">
-                            <w14:schemeClr w14:val="dk1">
-                              <w14:alpha w14:val="60000"/>
-                            </w14:schemeClr>
-                          </w14:shadow>
-                          <w14:textOutline w14:w="0" w14:cap="flat" w14:cmpd="sng" w14:algn="ctr">
-                            <w14:noFill/>
-                            <w14:prstDash w14:val="solid"/>
-                            <w14:round/>
-                          </w14:textOutline>
-                        </w:rPr>
-                        <w:t>CONTROLAD</w:t>
-                      </w:r>
-                      <w:r>
-                        <w:rPr>
-                          <w:noProof/>
-                          <w:color w:val="000000" w:themeColor="text1"/>
-                          <w:sz w:val="32"/>
-                          <w:szCs w:val="32"/>
-                          <w14:shadow w14:blurRad="38100" w14:dist="19050" w14:dir="2700000" w14:sx="100000" w14:sy="100000" w14:kx="0" w14:ky="0" w14:algn="tl">
-                            <w14:schemeClr w14:val="dk1">
-                              <w14:alpha w14:val="60000"/>
-                            </w14:schemeClr>
-                          </w14:shadow>
-                          <w14:textOutline w14:w="0" w14:cap="flat" w14:cmpd="sng" w14:algn="ctr">
-                            <w14:noFill/>
-                            <w14:prstDash w14:val="solid"/>
-                            <w14:round/>
-                          </w14:textOutline>
-                        </w:rPr>
-                        <w:t>OR</w:t>
-                      </w:r>
-                    </w:p>
-                  </w:txbxContent>
-                </v:textbox>
-              </v:shape>
-            </w:pict>
-          </mc:Fallback>
-        </mc:AlternateContent>
-      </w:r>
-      <w:r>
-        <w:rPr>
-          <w:noProof/>
-        </w:rPr>
-        <mc:AlternateContent>
-          <mc:Choice Requires="wps">
-            <w:drawing>
-              <wp:anchor distT="0" distB="0" distL="114300" distR="114300" simplePos="0" relativeHeight="251665408" behindDoc="0" locked="0" layoutInCell="1" allowOverlap="1" wp14:anchorId="39F15987" wp14:editId="772CA49C">
-                <wp:simplePos x="0" y="0"/>
-                <wp:positionH relativeFrom="column">
-                  <wp:posOffset>2424112</wp:posOffset>
-                </wp:positionH>
-                <wp:positionV relativeFrom="paragraph">
-                  <wp:posOffset>5663247</wp:posOffset>
-                </wp:positionV>
-                <wp:extent cx="1115060" cy="393065"/>
-                <wp:effectExtent l="0" t="0" r="7938" b="0"/>
-                <wp:wrapNone/>
-                <wp:docPr id="4" name="Cuadro de texto 4"/>
-                <wp:cNvGraphicFramePr/>
-                <a:graphic xmlns:a="http://schemas.openxmlformats.org/drawingml/2006/main">
-                  <a:graphicData uri="http://schemas.microsoft.com/office/word/2010/wordprocessingShape">
-                    <wps:wsp>
-                      <wps:cNvSpPr txBox="1"/>
-                      <wps:spPr>
-                        <a:xfrm rot="5400000">
-                          <a:off x="0" y="0"/>
-                          <a:ext cx="1115060" cy="393065"/>
-                        </a:xfrm>
-                        <a:prstGeom prst="rect">
-                          <a:avLst/>
-                        </a:prstGeom>
-                        <a:noFill/>
-                        <a:ln>
-                          <a:noFill/>
-                        </a:ln>
-                      </wps:spPr>
-                      <wps:txbx>
-                        <w:txbxContent>
-                          <w:p>
-                            <w:pPr>
-                              <w:spacing w:after="240"/>
-                              <w:jc w:val="center"/>
-                              <w:rPr>
-                                <w:noProof/>
-                                <w:color w:val="000000" w:themeColor="text1"/>
-                                <w:sz w:val="32"/>
-                                <w:szCs w:val="32"/>
-                                <w14:shadow w14:blurRad="38100" w14:dist="19050" w14:dir="2700000" w14:sx="100000" w14:sy="100000" w14:kx="0" w14:ky="0" w14:algn="tl">
-                                  <w14:schemeClr w14:val="dk1">
-                                    <w14:alpha w14:val="60000"/>
-                                  </w14:schemeClr>
-                                </w14:shadow>
-                                <w14:textOutline w14:w="0" w14:cap="flat" w14:cmpd="sng" w14:algn="ctr">
-                                  <w14:noFill/>
-                                  <w14:prstDash w14:val="solid"/>
-                                  <w14:round/>
-                                </w14:textOutline>
-                              </w:rPr>
-                            </w:pPr>
-                            <w:r>
-                              <w:rPr>
-                                <w:noProof/>
-                                <w:color w:val="000000" w:themeColor="text1"/>
-                                <w:sz w:val="32"/>
-                                <w:szCs w:val="32"/>
-                                <w14:shadow w14:blurRad="38100" w14:dist="19050" w14:dir="2700000" w14:sx="100000" w14:sy="100000" w14:kx="0" w14:ky="0" w14:algn="tl">
-                                  <w14:schemeClr w14:val="dk1">
-                                    <w14:alpha w14:val="60000"/>
-                                  </w14:schemeClr>
-                                </w14:shadow>
-                                <w14:textOutline w14:w="0" w14:cap="flat" w14:cmpd="sng" w14:algn="ctr">
-                                  <w14:noFill/>
-                                  <w14:prstDash w14:val="solid"/>
-                                  <w14:round/>
-                                </w14:textOutline>
-                              </w:rPr>
-                              <w:t>MODELO</w:t>
-                            </w:r>
-                          </w:p>
-                        </w:txbxContent>
-                      </wps:txbx>
-                      <wps:bodyPr rot="0" spcFirstLastPara="0" vertOverflow="overflow" horzOverflow="overflow" vert="horz" wrap="square" lIns="91440" tIns="45720" rIns="91440" bIns="45720" numCol="1" spcCol="0" rtlCol="0" fromWordArt="0" anchor="t" anchorCtr="0" forceAA="0" compatLnSpc="1">
-                        <a:prstTxWarp prst="textNoShape">
-                          <a:avLst/>
-                        </a:prstTxWarp>
-                        <a:noAutofit/>
-                      </wps:bodyPr>
-                    </wps:wsp>
-                  </a:graphicData>
-                </a:graphic>
-                <wp14:sizeRelH relativeFrom="margin">
-                  <wp14:pctWidth>0</wp14:pctWidth>
-                </wp14:sizeRelH>
-                <wp14:sizeRelV relativeFrom="margin">
-                  <wp14:pctHeight>0</wp14:pctHeight>
-                </wp14:sizeRelV>
-              </wp:anchor>
-            </w:drawing>
-          </mc:Choice>
-          <mc:Fallback>
-            <w:pict>
-              <v:shape w14:anchorId="39F15987" id="Cuadro de texto 4" o:spid="_x0000_s1031" type="#_x0000_t202" style="position:absolute;margin-left:190.85pt;margin-top:445.9pt;width:87.8pt;height:30.95pt;rotation:90;z-index:251665408;visibility:visible;mso-wrap-style:square;mso-width-percent:0;mso-height-percent:0;mso-wrap-distance-left:9pt;mso-wrap-distance-top:0;mso-wrap-distance-right:9pt;mso-wrap-distance-bottom:0;mso-position-horizontal:absolute;mso-position-horizontal-relative:text;mso-position-vertical:absolute;mso-position-vertical-relative:text;mso-width-percent:0;mso-height-percent:0;mso-width-relative:margin;mso-height-relative:margin;v-text-anchor:top" o:gfxdata="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" filled="f" stroked="f">
-                <v:textbox>
-                  <w:txbxContent>
-                    <w:p>
-                      <w:pPr>
-                        <w:spacing w:after="240"/>
-                        <w:jc w:val="center"/>
-                        <w:rPr>
-                          <w:noProof/>
-                          <w:color w:val="000000" w:themeColor="text1"/>
-                          <w:sz w:val="32"/>
-                          <w:szCs w:val="32"/>
-                          <w14:shadow w14:blurRad="38100" w14:dist="19050" w14:dir="2700000" w14:sx="100000" w14:sy="100000" w14:kx="0" w14:ky="0" w14:algn="tl">
-                            <w14:schemeClr w14:val="dk1">
-                              <w14:alpha w14:val="60000"/>
-                            </w14:schemeClr>
-                          </w14:shadow>
-                          <w14:textOutline w14:w="0" w14:cap="flat" w14:cmpd="sng" w14:algn="ctr">
-                            <w14:noFill/>
-                            <w14:prstDash w14:val="solid"/>
-                            <w14:round/>
-                          </w14:textOutline>
-                        </w:rPr>
-                      </w:pPr>
-                      <w:r>
-                        <w:rPr>
-                          <w:noProof/>
-                          <w:color w:val="000000" w:themeColor="text1"/>
-                          <w:sz w:val="32"/>
-                          <w:szCs w:val="32"/>
-                          <w14:shadow w14:blurRad="38100" w14:dist="19050" w14:dir="2700000" w14:sx="100000" w14:sy="100000" w14:kx="0" w14:ky="0" w14:algn="tl">
-                            <w14:schemeClr w14:val="dk1">
-                              <w14:alpha w14:val="60000"/>
-                            </w14:schemeClr>
-                          </w14:shadow>
-                          <w14:textOutline w14:w="0" w14:cap="flat" w14:cmpd="sng" w14:algn="ctr">
-                            <w14:noFill/>
-                            <w14:prstDash w14:val="solid"/>
-                            <w14:round/>
-                          </w14:textOutline>
-                        </w:rPr>
-                        <w:t>MODELO</w:t>
-                      </w:r>
-                    </w:p>
-                  </w:txbxContent>
-                </v:textbox>
-              </v:shape>
-            </w:pict>
-          </mc:Fallback>
-        </mc:AlternateContent>
-      </w:r>
-      <w:r>
-        <w:rPr>
           <w:b/>
           <w:noProof/>
           <w:sz w:val="34"/>
@@ -1829,7 +1536,7 @@
         <mc:AlternateContent>
           <mc:Choice Requires="wps">
             <w:drawing>
-              <wp:anchor distT="0" distB="0" distL="114300" distR="114300" simplePos="0" relativeHeight="251659264" behindDoc="0" locked="0" layoutInCell="1" allowOverlap="1" wp14:anchorId="1018A137" wp14:editId="04BF8776">
+              <wp:anchor distT="0" distB="0" distL="114300" distR="114300" simplePos="0" relativeHeight="251659264" behindDoc="0" locked="0" layoutInCell="1" allowOverlap="1" wp14:anchorId="1018A137" wp14:editId="452BA902">
                 <wp:simplePos x="0" y="0"/>
                 <wp:positionH relativeFrom="column">
                   <wp:posOffset>110490</wp:posOffset>
@@ -1877,6 +1584,91 @@
                           <a:schemeClr val="dk1"/>
                         </a:fontRef>
                       </wps:style>
+                      <wps:txbx>
+                        <w:txbxContent>
+                          <w:p>
+                            <w:pPr>
+                              <w:jc w:val="center"/>
+                            </w:pPr>
+                            <w:r>
+                              <w:rPr>
+                                <w:noProof/>
+                              </w:rPr>
+                              <w:drawing>
+                                <wp:inline distT="0" distB="0" distL="0" distR="0" wp14:anchorId="20870F46" wp14:editId="1D584BF8">
+                                  <wp:extent cx="1768476" cy="624205"/>
+                                  <wp:effectExtent l="0" t="0" r="0" b="0"/>
+                                  <wp:docPr id="29" name="Imagen 29" descr="Primeros pasos para crear un API REST con Node.js"/>
+                                  <wp:cNvGraphicFramePr>
+                                    <a:graphicFrameLocks xmlns:a="http://schemas.openxmlformats.org/drawingml/2006/main" noChangeAspect="1"/>
+                                  </wp:cNvGraphicFramePr>
+                                  <a:graphic xmlns:a="http://schemas.openxmlformats.org/drawingml/2006/main">
+                                    <a:graphicData uri="http://schemas.openxmlformats.org/drawingml/2006/picture">
+                                      <pic:pic xmlns:pic="http://schemas.openxmlformats.org/drawingml/2006/picture">
+                                        <pic:nvPicPr>
+                                          <pic:cNvPr id="0" name="Picture 23" descr="Primeros pasos para crear un API REST con Node.js"/>
+                                          <pic:cNvPicPr>
+                                            <a:picLocks noChangeAspect="1" noChangeArrowheads="1"/>
+                                          </pic:cNvPicPr>
+                                        </pic:nvPicPr>
+                                        <pic:blipFill rotWithShape="1">
+                                          <a:blip r:embed="rId9">
+                                            <a:extLst>
+                                              <a:ext uri="{28A0092B-C50C-407E-A947-70E740481C1C}">
+                                                <a14:useLocalDpi xmlns:a14="http://schemas.microsoft.com/office/drawing/2010/main" val="0"/>
+                                              </a:ext>
+                                            </a:extLst>
+                                          </a:blip>
+                                          <a:srcRect l="11818" r="11818"/>
+                                          <a:stretch/>
+                                        </pic:blipFill>
+                                        <pic:spPr bwMode="auto">
+                                          <a:xfrm>
+                                            <a:off x="0" y="0"/>
+                                            <a:ext cx="1768476" cy="624205"/>
+                                          </a:xfrm>
+                                          <a:prstGeom prst="rect">
+                                            <a:avLst/>
+                                          </a:prstGeom>
+                                          <a:noFill/>
+                                          <a:ln>
+                                            <a:noFill/>
+                                          </a:ln>
+                                          <a:extLst>
+                                            <a:ext uri="{53640926-AAD7-44D8-BBD7-CCE9431645EC}">
+                                              <a14:shadowObscured xmlns:a14="http://schemas.microsoft.com/office/drawing/2010/main"/>
+                                            </a:ext>
+                                          </a:extLst>
+                                        </pic:spPr>
+                                      </pic:pic>
+                                    </a:graphicData>
+                                  </a:graphic>
+                                </wp:inline>
+                              </w:drawing>
+                            </w:r>
+                          </w:p>
+                          <w:p>
+                            <w:pPr>
+                              <w:jc w:val="center"/>
+                              <w:rPr>
+                                <w:b/>
+                                <w:bCs/>
+                                <w:i/>
+                                <w:iCs/>
+                              </w:rPr>
+                            </w:pPr>
+                            <w:r>
+                              <w:rPr>
+                                <w:b/>
+                                <w:bCs/>
+                                <w:i/>
+                                <w:iCs/>
+                              </w:rPr>
+                              <w:t>(CONTROLADOR)</w:t>
+                            </w:r>
+                          </w:p>
+                        </w:txbxContent>
+                      </wps:txbx>
                       <wps:bodyPr rot="0" spcFirstLastPara="0" vertOverflow="overflow" horzOverflow="overflow" vert="horz" wrap="square" lIns="91440" tIns="45720" rIns="91440" bIns="45720" numCol="1" spcCol="0" rtlCol="0" fromWordArt="0" anchor="ctr" anchorCtr="0" forceAA="0" compatLnSpc="1">
                         <a:prstTxWarp prst="textNoShape">
                           <a:avLst/>
@@ -1897,10 +1689,95 @@
           </mc:Choice>
           <mc:Fallback>
             <w:pict>
-              <v:rect w14:anchorId="68ED342A" id="Rectángulo 1" o:spid="_x0000_s1026" style="position:absolute;margin-left:8.7pt;margin-top:239pt;width:197.25pt;height:97.5pt;z-index:251659264;visibility:visible;mso-wrap-style:square;mso-width-percent:0;mso-height-percent:0;mso-wrap-distance-left:9pt;mso-wrap-distance-top:0;mso-wrap-distance-right:9pt;mso-wrap-distance-bottom:0;mso-position-horizontal:absolute;mso-position-horizontal-relative:text;mso-position-vertical:absolute;mso-position-vertical-relative:text;mso-width-percent:0;mso-height-percent:0;mso-width-relative:margin;mso-height-relative:margin;v-text-anchor:middle" o:gfxdata="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" fillcolor="#ffd555 [2167]" strokecolor="#ffc000 [3207]" strokeweight=".5pt">
+              <v:rect w14:anchorId="1018A137" id="Rectángulo 1" o:spid="_x0000_s1030" style="position:absolute;margin-left:8.7pt;margin-top:239pt;width:197.25pt;height:97.5pt;z-index:251659264;visibility:visible;mso-wrap-style:square;mso-width-percent:0;mso-height-percent:0;mso-wrap-distance-left:9pt;mso-wrap-distance-top:0;mso-wrap-distance-right:9pt;mso-wrap-distance-bottom:0;mso-position-horizontal:absolute;mso-position-horizontal-relative:text;mso-position-vertical:absolute;mso-position-vertical-relative:text;mso-width-percent:0;mso-height-percent:0;mso-width-relative:margin;mso-height-relative:margin;v-text-anchor:middle" o:gfxdata="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" fillcolor="#ffd555 [2167]" strokecolor="#ffc000 [3207]" strokeweight=".5pt">
                 <v:fill color2="#ffcc31 [2615]" rotate="t" colors="0 #ffdd9c;.5 #ffd78e;1 #ffd479" focus="100%" type="gradient">
                   <o:fill v:ext="view" type="gradientUnscaled"/>
                 </v:fill>
+                <v:textbox>
+                  <w:txbxContent>
+                    <w:p>
+                      <w:pPr>
+                        <w:jc w:val="center"/>
+                      </w:pPr>
+                      <w:r>
+                        <w:rPr>
+                          <w:noProof/>
+                        </w:rPr>
+                        <w:drawing>
+                          <wp:inline distT="0" distB="0" distL="0" distR="0" wp14:anchorId="20870F46" wp14:editId="1D584BF8">
+                            <wp:extent cx="1768476" cy="624205"/>
+                            <wp:effectExtent l="0" t="0" r="0" b="0"/>
+                            <wp:docPr id="29" name="Imagen 29" descr="Primeros pasos para crear un API REST con Node.js"/>
+                            <wp:cNvGraphicFramePr>
+                              <a:graphicFrameLocks xmlns:a="http://schemas.openxmlformats.org/drawingml/2006/main" noChangeAspect="1"/>
+                            </wp:cNvGraphicFramePr>
+                            <a:graphic xmlns:a="http://schemas.openxmlformats.org/drawingml/2006/main">
+                              <a:graphicData uri="http://schemas.openxmlformats.org/drawingml/2006/picture">
+                                <pic:pic xmlns:pic="http://schemas.openxmlformats.org/drawingml/2006/picture">
+                                  <pic:nvPicPr>
+                                    <pic:cNvPr id="0" name="Picture 23" descr="Primeros pasos para crear un API REST con Node.js"/>
+                                    <pic:cNvPicPr>
+                                      <a:picLocks noChangeAspect="1" noChangeArrowheads="1"/>
+                                    </pic:cNvPicPr>
+                                  </pic:nvPicPr>
+                                  <pic:blipFill rotWithShape="1">
+                                    <a:blip r:embed="rId9">
+                                      <a:extLst>
+                                        <a:ext uri="{28A0092B-C50C-407E-A947-70E740481C1C}">
+                                          <a14:useLocalDpi xmlns:a14="http://schemas.microsoft.com/office/drawing/2010/main" val="0"/>
+                                        </a:ext>
+                                      </a:extLst>
+                                    </a:blip>
+                                    <a:srcRect l="11818" r="11818"/>
+                                    <a:stretch/>
+                                  </pic:blipFill>
+                                  <pic:spPr bwMode="auto">
+                                    <a:xfrm>
+                                      <a:off x="0" y="0"/>
+                                      <a:ext cx="1768476" cy="624205"/>
+                                    </a:xfrm>
+                                    <a:prstGeom prst="rect">
+                                      <a:avLst/>
+                                    </a:prstGeom>
+                                    <a:noFill/>
+                                    <a:ln>
+                                      <a:noFill/>
+                                    </a:ln>
+                                    <a:extLst>
+                                      <a:ext uri="{53640926-AAD7-44D8-BBD7-CCE9431645EC}">
+                                        <a14:shadowObscured xmlns:a14="http://schemas.microsoft.com/office/drawing/2010/main"/>
+                                      </a:ext>
+                                    </a:extLst>
+                                  </pic:spPr>
+                                </pic:pic>
+                              </a:graphicData>
+                            </a:graphic>
+                          </wp:inline>
+                        </w:drawing>
+                      </w:r>
+                    </w:p>
+                    <w:p>
+                      <w:pPr>
+                        <w:jc w:val="center"/>
+                        <w:rPr>
+                          <w:b/>
+                          <w:bCs/>
+                          <w:i/>
+                          <w:iCs/>
+                        </w:rPr>
+                      </w:pPr>
+                      <w:r>
+                        <w:rPr>
+                          <w:b/>
+                          <w:bCs/>
+                          <w:i/>
+                          <w:iCs/>
+                        </w:rPr>
+                        <w:t>(CONTROLADOR)</w:t>
+                      </w:r>
+                    </w:p>
+                  </w:txbxContent>
+                </v:textbox>
               </v:rect>
             </w:pict>
           </mc:Fallback>
@@ -1916,7 +1793,7 @@
         <mc:AlternateContent>
           <mc:Choice Requires="wps">
             <w:drawing>
-              <wp:anchor distT="0" distB="0" distL="114300" distR="114300" simplePos="0" relativeHeight="251663360" behindDoc="0" locked="0" layoutInCell="1" allowOverlap="1" wp14:anchorId="7A7A1B63" wp14:editId="1781C023">
+              <wp:anchor distT="0" distB="0" distL="114300" distR="114300" simplePos="0" relativeHeight="251663360" behindDoc="0" locked="0" layoutInCell="1" allowOverlap="1" wp14:anchorId="7A7A1B63" wp14:editId="1F8D1099">
                 <wp:simplePos x="0" y="0"/>
                 <wp:positionH relativeFrom="column">
                   <wp:posOffset>110490</wp:posOffset>
@@ -1963,6 +1840,106 @@
                           <a:schemeClr val="dk1"/>
                         </a:fontRef>
                       </wps:style>
+                      <wps:txbx>
+                        <w:txbxContent>
+                          <w:p>
+                            <w:pPr>
+                              <w:jc w:val="center"/>
+                            </w:pPr>
+                            <w:r>
+                              <w:rPr>
+                                <w:noProof/>
+                              </w:rPr>
+                              <w:drawing>
+                                <wp:inline distT="0" distB="0" distL="0" distR="0" wp14:anchorId="1A3118F9" wp14:editId="3FC5A636">
+                                  <wp:extent cx="600075" cy="703310"/>
+                                  <wp:effectExtent l="0" t="0" r="0" b="0"/>
+                                  <wp:docPr id="33" name="Imagen 33" descr="Crear una base de datos en MongoDB - Victor Robles | Victor Robles"/>
+                                  <wp:cNvGraphicFramePr>
+                                    <a:graphicFrameLocks xmlns:a="http://schemas.openxmlformats.org/drawingml/2006/main" noChangeAspect="1"/>
+                                  </wp:cNvGraphicFramePr>
+                                  <a:graphic xmlns:a="http://schemas.openxmlformats.org/drawingml/2006/main">
+                                    <a:graphicData uri="http://schemas.openxmlformats.org/drawingml/2006/picture">
+                                      <pic:pic xmlns:pic="http://schemas.openxmlformats.org/drawingml/2006/picture">
+                                        <pic:nvPicPr>
+                                          <pic:cNvPr id="0" name="Picture 25" descr="Crear una base de datos en MongoDB - Victor Robles | Victor Robles"/>
+                                          <pic:cNvPicPr>
+                                            <a:picLocks noChangeAspect="1" noChangeArrowheads="1"/>
+                                          </pic:cNvPicPr>
+                                        </pic:nvPicPr>
+                                        <pic:blipFill>
+                                          <a:blip r:embed="rId10">
+                                            <a:extLst>
+                                              <a:ext uri="{28A0092B-C50C-407E-A947-70E740481C1C}">
+                                                <a14:useLocalDpi xmlns:a14="http://schemas.microsoft.com/office/drawing/2010/main" val="0"/>
+                                              </a:ext>
+                                            </a:extLst>
+                                          </a:blip>
+                                          <a:srcRect/>
+                                          <a:stretch>
+                                            <a:fillRect/>
+                                          </a:stretch>
+                                        </pic:blipFill>
+                                        <pic:spPr bwMode="auto">
+                                          <a:xfrm>
+                                            <a:off x="0" y="0"/>
+                                            <a:ext cx="606413" cy="710738"/>
+                                          </a:xfrm>
+                                          <a:prstGeom prst="rect">
+                                            <a:avLst/>
+                                          </a:prstGeom>
+                                          <a:noFill/>
+                                          <a:ln>
+                                            <a:noFill/>
+                                          </a:ln>
+                                        </pic:spPr>
+                                      </pic:pic>
+                                    </a:graphicData>
+                                  </a:graphic>
+                                </wp:inline>
+                              </w:drawing>
+                            </w:r>
+                          </w:p>
+                          <w:p>
+                            <w:pPr>
+                              <w:jc w:val="center"/>
+                              <w:rPr>
+                                <w:b/>
+                                <w:bCs/>
+                                <w:i/>
+                                <w:iCs/>
+                              </w:rPr>
+                            </w:pPr>
+                            <w:r>
+                              <w:rPr>
+                                <w:b/>
+                                <w:bCs/>
+                                <w:i/>
+                                <w:iCs/>
+                              </w:rPr>
+                              <w:t>(MO</w:t>
+                            </w:r>
+                            <w:r>
+                              <w:rPr>
+                                <w:b/>
+                                <w:bCs/>
+                                <w:i/>
+                                <w:iCs/>
+                              </w:rPr>
+                              <w:t>D</w:t>
+                            </w:r>
+                            <w:r>
+                              <w:rPr>
+                                <w:b/>
+                                <w:bCs/>
+                                <w:i/>
+                                <w:iCs/>
+                              </w:rPr>
+                              <w:t>ELO)</w:t>
+                            </w:r>
+                          </w:p>
+                        </w:txbxContent>
+                      </wps:txbx>
                       <wps:bodyPr rot="0" spcFirstLastPara="0" vertOverflow="overflow" horzOverflow="overflow" vert="horz" wrap="square" lIns="91440" tIns="45720" rIns="91440" bIns="45720" numCol="1" spcCol="0" rtlCol="0" fromWordArt="0" anchor="ctr" anchorCtr="0" forceAA="0" compatLnSpc="1">
                         <a:prstTxWarp prst="textNoShape">
                           <a:avLst/>
@@ -1983,10 +1960,110 @@
           </mc:Choice>
           <mc:Fallback>
             <w:pict>
-              <v:rect w14:anchorId="4B0D76E8" id="Rectángulo 3" o:spid="_x0000_s1026" style="position:absolute;margin-left:8.7pt;margin-top:417.5pt;width:219pt;height:87.75pt;z-index:251663360;visibility:visible;mso-wrap-style:square;mso-width-percent:0;mso-height-percent:0;mso-wrap-distance-left:9pt;mso-wrap-distance-top:0;mso-wrap-distance-right:9pt;mso-wrap-distance-bottom:0;mso-position-horizontal:absolute;mso-position-horizontal-relative:text;mso-position-vertical:absolute;mso-position-vertical-relative:text;mso-width-percent:0;mso-height-percent:0;mso-width-relative:margin;mso-height-relative:margin;v-text-anchor:middle" o:gfxdata="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" fillcolor="#9ecb81 [2169]" strokecolor="#70ad47 [3209]" strokeweight=".5pt">
+              <v:rect w14:anchorId="7A7A1B63" id="Rectángulo 3" o:spid="_x0000_s1031" style="position:absolute;margin-left:8.7pt;margin-top:417.5pt;width:219pt;height:87.75pt;z-index:251663360;visibility:visible;mso-wrap-style:square;mso-width-percent:0;mso-height-percent:0;mso-wrap-distance-left:9pt;mso-wrap-distance-top:0;mso-wrap-distance-right:9pt;mso-wrap-distance-bottom:0;mso-position-horizontal:absolute;mso-position-horizontal-relative:text;mso-position-vertical:absolute;mso-position-vertical-relative:text;mso-width-percent:0;mso-height-percent:0;mso-width-relative:margin;mso-height-relative:margin;v-text-anchor:middle" o:gfxdata="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" fillcolor="#9ecb81 [2169]" strokecolor="#70ad47 [3209]" strokeweight=".5pt">
                 <v:fill color2="#8ac066 [2617]" rotate="t" colors="0 #b5d5a7;.5 #aace99;1 #9cca86" focus="100%" type="gradient">
                   <o:fill v:ext="view" type="gradientUnscaled"/>
                 </v:fill>
+                <v:textbox>
+                  <w:txbxContent>
+                    <w:p>
+                      <w:pPr>
+                        <w:jc w:val="center"/>
+                      </w:pPr>
+                      <w:r>
+                        <w:rPr>
+                          <w:noProof/>
+                        </w:rPr>
+                        <w:drawing>
+                          <wp:inline distT="0" distB="0" distL="0" distR="0" wp14:anchorId="1A3118F9" wp14:editId="3FC5A636">
+                            <wp:extent cx="600075" cy="703310"/>
+                            <wp:effectExtent l="0" t="0" r="0" b="0"/>
+                            <wp:docPr id="33" name="Imagen 33" descr="Crear una base de datos en MongoDB - Victor Robles | Victor Robles"/>
+                            <wp:cNvGraphicFramePr>
+                              <a:graphicFrameLocks xmlns:a="http://schemas.openxmlformats.org/drawingml/2006/main" noChangeAspect="1"/>
+                            </wp:cNvGraphicFramePr>
+                            <a:graphic xmlns:a="http://schemas.openxmlformats.org/drawingml/2006/main">
+                              <a:graphicData uri="http://schemas.openxmlformats.org/drawingml/2006/picture">
+                                <pic:pic xmlns:pic="http://schemas.openxmlformats.org/drawingml/2006/picture">
+                                  <pic:nvPicPr>
+                                    <pic:cNvPr id="0" name="Picture 25" descr="Crear una base de datos en MongoDB - Victor Robles | Victor Robles"/>
+                                    <pic:cNvPicPr>
+                                      <a:picLocks noChangeAspect="1" noChangeArrowheads="1"/>
+                                    </pic:cNvPicPr>
+                                  </pic:nvPicPr>
+                                  <pic:blipFill>
+                                    <a:blip r:embed="rId10">
+                                      <a:extLst>
+                                        <a:ext uri="{28A0092B-C50C-407E-A947-70E740481C1C}">
+                                          <a14:useLocalDpi xmlns:a14="http://schemas.microsoft.com/office/drawing/2010/main" val="0"/>
+                                        </a:ext>
+                                      </a:extLst>
+                                    </a:blip>
+                                    <a:srcRect/>
+                                    <a:stretch>
+                                      <a:fillRect/>
+                                    </a:stretch>
+                                  </pic:blipFill>
+                                  <pic:spPr bwMode="auto">
+                                    <a:xfrm>
+                                      <a:off x="0" y="0"/>
+                                      <a:ext cx="606413" cy="710738"/>
+                                    </a:xfrm>
+                                    <a:prstGeom prst="rect">
+                                      <a:avLst/>
+                                    </a:prstGeom>
+                                    <a:noFill/>
+                                    <a:ln>
+                                      <a:noFill/>
+                                    </a:ln>
+                                  </pic:spPr>
+                                </pic:pic>
+                              </a:graphicData>
+                            </a:graphic>
+                          </wp:inline>
+                        </w:drawing>
+                      </w:r>
+                    </w:p>
+                    <w:p>
+                      <w:pPr>
+                        <w:jc w:val="center"/>
+                        <w:rPr>
+                          <w:b/>
+                          <w:bCs/>
+                          <w:i/>
+                          <w:iCs/>
+                        </w:rPr>
+                      </w:pPr>
+                      <w:r>
+                        <w:rPr>
+                          <w:b/>
+                          <w:bCs/>
+                          <w:i/>
+                          <w:iCs/>
+                        </w:rPr>
+                        <w:t>(MO</w:t>
+                      </w:r>
+                      <w:r>
+                        <w:rPr>
+                          <w:b/>
+                          <w:bCs/>
+                          <w:i/>
+                          <w:iCs/>
+                        </w:rPr>
+                        <w:t>D</w:t>
+                      </w:r>
+                      <w:r>
+                        <w:rPr>
+                          <w:b/>
+                          <w:bCs/>
+                          <w:i/>
+                          <w:iCs/>
+                        </w:rPr>
+                        <w:t>ELO)</w:t>
+                      </w:r>
+                    </w:p>
+                  </w:txbxContent>
+                </v:textbox>
               </v:rect>
             </w:pict>
           </mc:Fallback>
@@ -2100,7 +2177,7 @@
                     </pic:cNvPicPr>
                   </pic:nvPicPr>
                   <pic:blipFill>
-                    <a:blip r:embed="rId6" cstate="print">
+                    <a:blip r:embed="rId11" cstate="print">
                       <a:extLst>
                         <a:ext uri="{28A0092B-C50C-407E-A947-70E740481C1C}">
                           <a14:useLocalDpi xmlns:a14="http://schemas.microsoft.com/office/drawing/2010/main" val="0"/>
@@ -2225,6 +2302,77 @@
           <w:szCs w:val="34"/>
         </w:rPr>
       </w:pPr>
+      <w:r>
+        <w:rPr>
+          <w:noProof/>
+        </w:rPr>
+        <mc:AlternateContent>
+          <mc:Choice Requires="wps">
+            <w:drawing>
+              <wp:inline distT="0" distB="0" distL="0" distR="0" wp14:anchorId="06AC1796" wp14:editId="19927C0F">
+                <wp:extent cx="304800" cy="304800"/>
+                <wp:effectExtent l="0" t="0" r="0" b="0"/>
+                <wp:docPr id="28" name="Rectángulo 28" descr="PHP - Wikipedia, la enciclopedia libre"/>
+                <wp:cNvGraphicFramePr>
+                  <a:graphicFrameLocks xmlns:a="http://schemas.openxmlformats.org/drawingml/2006/main" noChangeAspect="1"/>
+                </wp:cNvGraphicFramePr>
+                <a:graphic xmlns:a="http://schemas.openxmlformats.org/drawingml/2006/main">
+                  <a:graphicData uri="http://schemas.microsoft.com/office/word/2010/wordprocessingShape">
+                    <wps:wsp>
+                      <wps:cNvSpPr>
+                        <a:spLocks noChangeAspect="1" noChangeArrowheads="1"/>
+                      </wps:cNvSpPr>
+                      <wps:spPr bwMode="auto">
+                        <a:xfrm>
+                          <a:off x="0" y="0"/>
+                          <a:ext cx="304800" cy="304800"/>
+                        </a:xfrm>
+                        <a:prstGeom prst="rect">
+                          <a:avLst/>
+                        </a:prstGeom>
+                        <a:noFill/>
+                        <a:ln>
+                          <a:noFill/>
+                        </a:ln>
+                        <a:extLst>
+                          <a:ext uri="{909E8E84-426E-40DD-AFC4-6F175D3DCCD1}">
+                            <a14:hiddenFill xmlns:a14="http://schemas.microsoft.com/office/drawing/2010/main">
+                              <a:solidFill>
+                                <a:srgbClr val="FFFFFF"/>
+                              </a:solidFill>
+                            </a14:hiddenFill>
+                          </a:ext>
+                          <a:ext uri="{91240B29-F687-4F45-9708-019B960494DF}">
+                            <a14:hiddenLine xmlns:a14="http://schemas.microsoft.com/office/drawing/2010/main" w="9525">
+                              <a:solidFill>
+                                <a:srgbClr val="000000"/>
+                              </a:solidFill>
+                              <a:miter lim="800000"/>
+                              <a:headEnd/>
+                              <a:tailEnd/>
+                            </a14:hiddenLine>
+                          </a:ext>
+                        </a:extLst>
+                      </wps:spPr>
+                      <wps:bodyPr rot="0" vert="horz" wrap="square" lIns="91440" tIns="45720" rIns="91440" bIns="45720" anchor="t" anchorCtr="0" upright="1">
+                        <a:noAutofit/>
+                      </wps:bodyPr>
+                    </wps:wsp>
+                  </a:graphicData>
+                </a:graphic>
+              </wp:inline>
+            </w:drawing>
+          </mc:Choice>
+          <mc:Fallback>
+            <w:pict>
+              <v:rect w14:anchorId="2128F4F1" id="Rectángulo 28" o:spid="_x0000_s1026" alt="PHP - Wikipedia, la enciclopedia libre" style="width:24pt;height:24pt;visibility:visible;mso-wrap-style:square;mso-left-percent:-10001;mso-top-percent:-10001;mso-position-horizontal:absolute;mso-position-horizontal-relative:char;mso-position-vertical:absolute;mso-position-vertical-relative:line;mso-left-percent:-10001;mso-top-percent:-10001;v-text-anchor:top" o:gfxdata="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" filled="f" stroked="f">
+                <o:lock v:ext="edit" aspectratio="t"/>
+                <w10:anchorlock/>
+              </v:rect>
+            </w:pict>
+          </mc:Fallback>
+        </mc:AlternateContent>
+      </w:r>
     </w:p>
     <w:p>
       <w:pPr>
@@ -2295,22 +2443,1233 @@
     </w:p>
     <w:p>
       <w:pPr>
+        <w:pStyle w:val="Prrafodelista"/>
+        <w:numPr>
+          <w:ilvl w:val="0"/>
+          <w:numId w:val="3"/>
+        </w:numPr>
         <w:jc w:val="both"/>
         <w:rPr>
           <w:rFonts w:ascii="Arial" w:hAnsi="Arial" w:cs="Arial"/>
-          <w:sz w:val="24"/>
-          <w:szCs w:val="24"/>
-        </w:rPr>
-      </w:pPr>
-      <w:r>
-        <w:rPr>
-          <w:rFonts w:ascii="Arial" w:hAnsi="Arial" w:cs="Arial"/>
+          <w:b/>
+          <w:bCs/>
+          <w:sz w:val="24"/>
+          <w:szCs w:val="24"/>
+        </w:rPr>
+      </w:pPr>
+      <w:r>
+        <w:rPr>
+          <w:rFonts w:ascii="Arial" w:hAnsi="Arial" w:cs="Arial"/>
+          <w:b/>
+          <w:bCs/>
           <w:sz w:val="24"/>
           <w:szCs w:val="24"/>
         </w:rPr>
         <w:lastRenderedPageBreak/>
-        <w:t>En la arquitectura utilizamos el modelo</w:t>
-      </w:r>
+        <w:t>Definiciones</w:t>
+      </w:r>
+    </w:p>
+    <w:p>
+      <w:pPr>
+        <w:pStyle w:val="Prrafodelista"/>
+        <w:ind w:left="360"/>
+        <w:jc w:val="both"/>
+        <w:rPr>
+          <w:rFonts w:ascii="Arial" w:hAnsi="Arial" w:cs="Arial"/>
+          <w:sz w:val="24"/>
+          <w:szCs w:val="24"/>
+        </w:rPr>
+      </w:pPr>
+      <w:r>
+        <w:rPr>
+          <w:rFonts w:ascii="Arial" w:hAnsi="Arial" w:cs="Arial"/>
+          <w:sz w:val="24"/>
+          <w:szCs w:val="24"/>
+        </w:rPr>
+        <w:t>El sistema fue construido a partir de la integración de diferentes tecnologías y herramientas. El sistema describe la función principal del negocio. Consiste en la interacción de usuarios y proveedores de bienes o servicios, según sea la solicitud requerida por el usuario.</w:t>
+      </w:r>
+    </w:p>
+    <w:p>
+      <w:pPr>
+        <w:pStyle w:val="Prrafodelista"/>
+        <w:ind w:left="360"/>
+        <w:jc w:val="both"/>
+        <w:rPr>
+          <w:rFonts w:ascii="Arial" w:hAnsi="Arial" w:cs="Arial"/>
+          <w:sz w:val="24"/>
+          <w:szCs w:val="24"/>
+        </w:rPr>
+      </w:pPr>
+    </w:p>
+    <w:p>
+      <w:pPr>
+        <w:pStyle w:val="Prrafodelista"/>
+        <w:numPr>
+          <w:ilvl w:val="0"/>
+          <w:numId w:val="3"/>
+        </w:numPr>
+        <w:jc w:val="both"/>
+        <w:rPr>
+          <w:rFonts w:ascii="Arial" w:hAnsi="Arial" w:cs="Arial"/>
+          <w:b/>
+          <w:bCs/>
+          <w:sz w:val="24"/>
+          <w:szCs w:val="24"/>
+        </w:rPr>
+      </w:pPr>
+      <w:r>
+        <w:rPr>
+          <w:rFonts w:ascii="Arial" w:hAnsi="Arial" w:cs="Arial"/>
+          <w:b/>
+          <w:bCs/>
+          <w:sz w:val="24"/>
+          <w:szCs w:val="24"/>
+        </w:rPr>
+        <w:t>Componentes:</w:t>
+      </w:r>
+    </w:p>
+    <w:p>
+      <w:pPr>
+        <w:pStyle w:val="Prrafodelista"/>
+        <w:numPr>
+          <w:ilvl w:val="1"/>
+          <w:numId w:val="3"/>
+        </w:numPr>
+        <w:jc w:val="both"/>
+        <w:rPr>
+          <w:rFonts w:ascii="Arial" w:hAnsi="Arial" w:cs="Arial"/>
+          <w:b/>
+          <w:bCs/>
+          <w:sz w:val="24"/>
+          <w:szCs w:val="24"/>
+        </w:rPr>
+      </w:pPr>
+      <w:r>
+        <w:rPr>
+          <w:rFonts w:ascii="Arial" w:hAnsi="Arial" w:cs="Arial"/>
+          <w:b/>
+          <w:bCs/>
+          <w:sz w:val="24"/>
+          <w:szCs w:val="24"/>
+        </w:rPr>
+        <w:t>Modelo</w:t>
+      </w:r>
+    </w:p>
+    <w:p>
+      <w:pPr>
+        <w:pStyle w:val="Prrafodelista"/>
+        <w:ind w:left="792"/>
+        <w:jc w:val="both"/>
+        <w:rPr>
+          <w:rFonts w:ascii="Arial" w:hAnsi="Arial" w:cs="Arial"/>
+          <w:sz w:val="24"/>
+          <w:szCs w:val="24"/>
+        </w:rPr>
+      </w:pPr>
+      <w:r>
+        <w:rPr>
+          <w:rFonts w:ascii="Arial" w:hAnsi="Arial" w:cs="Arial"/>
+          <w:sz w:val="24"/>
+          <w:szCs w:val="24"/>
+        </w:rPr>
+        <w:t>Se realizará el almacenamiento de los datos de los usuarios (Cliente o Vendedor)</w:t>
+      </w:r>
+      <w:r>
+        <w:rPr>
+          <w:rFonts w:ascii="Arial" w:hAnsi="Arial" w:cs="Arial"/>
+          <w:sz w:val="24"/>
+          <w:szCs w:val="24"/>
+        </w:rPr>
+        <w:t>. Información de sus credenciales</w:t>
+      </w:r>
+      <w:r>
+        <w:rPr>
+          <w:rFonts w:ascii="Arial" w:hAnsi="Arial" w:cs="Arial"/>
+          <w:sz w:val="24"/>
+          <w:szCs w:val="24"/>
+        </w:rPr>
+        <w:t xml:space="preserve"> las cuales son requeridas para la autenticación de los usuarios (Cliente o Vendedor)</w:t>
+      </w:r>
+      <w:r>
+        <w:rPr>
+          <w:rFonts w:ascii="Arial" w:hAnsi="Arial" w:cs="Arial"/>
+          <w:sz w:val="24"/>
+          <w:szCs w:val="24"/>
+        </w:rPr>
+        <w:t>. La información de las publicaciones que realizan los usuarios.</w:t>
+      </w:r>
+    </w:p>
+    <w:p>
+      <w:pPr>
+        <w:pStyle w:val="Prrafodelista"/>
+        <w:ind w:left="792"/>
+        <w:jc w:val="both"/>
+        <w:rPr>
+          <w:rFonts w:ascii="Arial" w:hAnsi="Arial" w:cs="Arial"/>
+          <w:sz w:val="24"/>
+          <w:szCs w:val="24"/>
+        </w:rPr>
+      </w:pPr>
+    </w:p>
+    <w:p>
+      <w:pPr>
+        <w:pStyle w:val="Prrafodelista"/>
+        <w:numPr>
+          <w:ilvl w:val="1"/>
+          <w:numId w:val="3"/>
+        </w:numPr>
+        <w:jc w:val="both"/>
+        <w:rPr>
+          <w:rFonts w:ascii="Arial" w:hAnsi="Arial" w:cs="Arial"/>
+          <w:b/>
+          <w:bCs/>
+          <w:sz w:val="24"/>
+          <w:szCs w:val="24"/>
+        </w:rPr>
+      </w:pPr>
+      <w:r>
+        <w:rPr>
+          <w:rFonts w:ascii="Arial" w:hAnsi="Arial" w:cs="Arial"/>
+          <w:b/>
+          <w:bCs/>
+          <w:sz w:val="24"/>
+          <w:szCs w:val="24"/>
+        </w:rPr>
+        <w:t xml:space="preserve">Vista </w:t>
+      </w:r>
+    </w:p>
+    <w:p>
+      <w:pPr>
+        <w:pStyle w:val="Prrafodelista"/>
+        <w:ind w:left="792"/>
+        <w:jc w:val="both"/>
+        <w:rPr>
+          <w:rFonts w:ascii="Arial" w:hAnsi="Arial" w:cs="Arial"/>
+          <w:sz w:val="24"/>
+          <w:szCs w:val="24"/>
+        </w:rPr>
+      </w:pPr>
+      <w:r>
+        <w:rPr>
+          <w:rFonts w:ascii="Arial" w:hAnsi="Arial" w:cs="Arial"/>
+          <w:sz w:val="24"/>
+          <w:szCs w:val="24"/>
+        </w:rPr>
+        <w:t>Se utiliza Vue.js. Framework de Java Script para el desarrollo de interfaces de usuario.</w:t>
+      </w:r>
+    </w:p>
+    <w:p>
+      <w:pPr>
+        <w:pStyle w:val="Prrafodelista"/>
+        <w:numPr>
+          <w:ilvl w:val="0"/>
+          <w:numId w:val="5"/>
+        </w:numPr>
+        <w:jc w:val="both"/>
+        <w:rPr>
+          <w:rFonts w:ascii="Arial" w:hAnsi="Arial" w:cs="Arial"/>
+          <w:sz w:val="24"/>
+          <w:szCs w:val="24"/>
+        </w:rPr>
+      </w:pPr>
+      <w:r>
+        <w:rPr>
+          <w:rFonts w:ascii="Arial" w:hAnsi="Arial" w:cs="Arial"/>
+          <w:sz w:val="24"/>
+          <w:szCs w:val="24"/>
+        </w:rPr>
+        <w:t>Inicio de sesión</w:t>
+      </w:r>
+    </w:p>
+    <w:p>
+      <w:pPr>
+        <w:pStyle w:val="Prrafodelista"/>
+        <w:numPr>
+          <w:ilvl w:val="0"/>
+          <w:numId w:val="5"/>
+        </w:numPr>
+        <w:jc w:val="both"/>
+        <w:rPr>
+          <w:rFonts w:ascii="Arial" w:hAnsi="Arial" w:cs="Arial"/>
+          <w:sz w:val="24"/>
+          <w:szCs w:val="24"/>
+        </w:rPr>
+      </w:pPr>
+      <w:r>
+        <w:rPr>
+          <w:rFonts w:ascii="Arial" w:hAnsi="Arial" w:cs="Arial"/>
+          <w:sz w:val="24"/>
+          <w:szCs w:val="24"/>
+        </w:rPr>
+        <w:t>Registro de Usuario</w:t>
+      </w:r>
+    </w:p>
+    <w:p>
+      <w:pPr>
+        <w:pStyle w:val="Prrafodelista"/>
+        <w:numPr>
+          <w:ilvl w:val="0"/>
+          <w:numId w:val="5"/>
+        </w:numPr>
+        <w:jc w:val="both"/>
+        <w:rPr>
+          <w:rFonts w:ascii="Arial" w:hAnsi="Arial" w:cs="Arial"/>
+          <w:sz w:val="24"/>
+          <w:szCs w:val="24"/>
+        </w:rPr>
+      </w:pPr>
+      <w:r>
+        <w:rPr>
+          <w:rFonts w:ascii="Arial" w:hAnsi="Arial" w:cs="Arial"/>
+          <w:sz w:val="24"/>
+          <w:szCs w:val="24"/>
+        </w:rPr>
+        <w:t>Crear usuario</w:t>
+      </w:r>
+    </w:p>
+    <w:p>
+      <w:pPr>
+        <w:pStyle w:val="Prrafodelista"/>
+        <w:numPr>
+          <w:ilvl w:val="0"/>
+          <w:numId w:val="5"/>
+        </w:numPr>
+        <w:jc w:val="both"/>
+        <w:rPr>
+          <w:rFonts w:ascii="Arial" w:hAnsi="Arial" w:cs="Arial"/>
+          <w:sz w:val="24"/>
+          <w:szCs w:val="24"/>
+        </w:rPr>
+      </w:pPr>
+      <w:r>
+        <w:rPr>
+          <w:rFonts w:ascii="Arial" w:hAnsi="Arial" w:cs="Arial"/>
+          <w:sz w:val="24"/>
+          <w:szCs w:val="24"/>
+        </w:rPr>
+        <w:t>Editar datos del usuario</w:t>
+      </w:r>
+    </w:p>
+    <w:p>
+      <w:pPr>
+        <w:pStyle w:val="Prrafodelista"/>
+        <w:numPr>
+          <w:ilvl w:val="0"/>
+          <w:numId w:val="5"/>
+        </w:numPr>
+        <w:jc w:val="both"/>
+        <w:rPr>
+          <w:rFonts w:ascii="Arial" w:hAnsi="Arial" w:cs="Arial"/>
+          <w:sz w:val="24"/>
+          <w:szCs w:val="24"/>
+        </w:rPr>
+      </w:pPr>
+      <w:r>
+        <w:rPr>
+          <w:rFonts w:ascii="Arial" w:hAnsi="Arial" w:cs="Arial"/>
+          <w:sz w:val="24"/>
+          <w:szCs w:val="24"/>
+        </w:rPr>
+        <w:t>Eliminar datos del usuario</w:t>
+      </w:r>
+    </w:p>
+    <w:p>
+      <w:pPr>
+        <w:pStyle w:val="Prrafodelista"/>
+        <w:numPr>
+          <w:ilvl w:val="0"/>
+          <w:numId w:val="5"/>
+        </w:numPr>
+        <w:jc w:val="both"/>
+        <w:rPr>
+          <w:rFonts w:ascii="Arial" w:hAnsi="Arial" w:cs="Arial"/>
+          <w:sz w:val="24"/>
+          <w:szCs w:val="24"/>
+        </w:rPr>
+      </w:pPr>
+      <w:r>
+        <w:rPr>
+          <w:rFonts w:ascii="Arial" w:hAnsi="Arial" w:cs="Arial"/>
+          <w:sz w:val="24"/>
+          <w:szCs w:val="24"/>
+        </w:rPr>
+        <w:t>Crear publicación</w:t>
+      </w:r>
+    </w:p>
+    <w:p>
+      <w:pPr>
+        <w:pStyle w:val="Prrafodelista"/>
+        <w:numPr>
+          <w:ilvl w:val="0"/>
+          <w:numId w:val="5"/>
+        </w:numPr>
+        <w:jc w:val="both"/>
+        <w:rPr>
+          <w:rFonts w:ascii="Arial" w:hAnsi="Arial" w:cs="Arial"/>
+          <w:sz w:val="24"/>
+          <w:szCs w:val="24"/>
+        </w:rPr>
+      </w:pPr>
+      <w:r>
+        <w:rPr>
+          <w:rFonts w:ascii="Arial" w:hAnsi="Arial" w:cs="Arial"/>
+          <w:sz w:val="24"/>
+          <w:szCs w:val="24"/>
+        </w:rPr>
+        <w:t>Visualizador de publicaciones y comentarios</w:t>
+      </w:r>
+    </w:p>
+    <w:p>
+      <w:pPr>
+        <w:pStyle w:val="Prrafodelista"/>
+        <w:numPr>
+          <w:ilvl w:val="0"/>
+          <w:numId w:val="5"/>
+        </w:numPr>
+        <w:jc w:val="both"/>
+        <w:rPr>
+          <w:rFonts w:ascii="Arial" w:hAnsi="Arial" w:cs="Arial"/>
+          <w:sz w:val="24"/>
+          <w:szCs w:val="24"/>
+        </w:rPr>
+      </w:pPr>
+      <w:r>
+        <w:rPr>
+          <w:rFonts w:ascii="Arial" w:hAnsi="Arial" w:cs="Arial"/>
+          <w:sz w:val="24"/>
+          <w:szCs w:val="24"/>
+        </w:rPr>
+        <w:t>Realizar pago del producto o servicio</w:t>
+      </w:r>
+    </w:p>
+    <w:p>
+      <w:pPr>
+        <w:pStyle w:val="Prrafodelista"/>
+        <w:numPr>
+          <w:ilvl w:val="0"/>
+          <w:numId w:val="5"/>
+        </w:numPr>
+        <w:jc w:val="both"/>
+        <w:rPr>
+          <w:rFonts w:ascii="Arial" w:hAnsi="Arial" w:cs="Arial"/>
+          <w:sz w:val="24"/>
+          <w:szCs w:val="24"/>
+        </w:rPr>
+      </w:pPr>
+      <w:r>
+        <w:rPr>
+          <w:rFonts w:ascii="Arial" w:hAnsi="Arial" w:cs="Arial"/>
+          <w:sz w:val="24"/>
+          <w:szCs w:val="24"/>
+        </w:rPr>
+        <w:t>Vista de publicaciones</w:t>
+      </w:r>
+    </w:p>
+    <w:p>
+      <w:pPr>
+        <w:pStyle w:val="Prrafodelista"/>
+        <w:numPr>
+          <w:ilvl w:val="0"/>
+          <w:numId w:val="5"/>
+        </w:numPr>
+        <w:jc w:val="both"/>
+        <w:rPr>
+          <w:rFonts w:ascii="Arial" w:hAnsi="Arial" w:cs="Arial"/>
+          <w:sz w:val="24"/>
+          <w:szCs w:val="24"/>
+        </w:rPr>
+      </w:pPr>
+      <w:r>
+        <w:rPr>
+          <w:rFonts w:ascii="Arial" w:hAnsi="Arial" w:cs="Arial"/>
+          <w:sz w:val="24"/>
+          <w:szCs w:val="24"/>
+        </w:rPr>
+        <w:t>Vista de incidencias</w:t>
+      </w:r>
+    </w:p>
+    <w:p>
+      <w:pPr>
+        <w:pStyle w:val="Prrafodelista"/>
+        <w:numPr>
+          <w:ilvl w:val="0"/>
+          <w:numId w:val="5"/>
+        </w:numPr>
+        <w:jc w:val="both"/>
+        <w:rPr>
+          <w:rFonts w:ascii="Arial" w:hAnsi="Arial" w:cs="Arial"/>
+          <w:sz w:val="24"/>
+          <w:szCs w:val="24"/>
+        </w:rPr>
+      </w:pPr>
+      <w:r>
+        <w:rPr>
+          <w:rFonts w:ascii="Arial" w:hAnsi="Arial" w:cs="Arial"/>
+          <w:sz w:val="24"/>
+          <w:szCs w:val="24"/>
+        </w:rPr>
+        <w:t>Vista de clientes</w:t>
+      </w:r>
+    </w:p>
+    <w:p>
+      <w:pPr>
+        <w:pStyle w:val="Prrafodelista"/>
+        <w:numPr>
+          <w:ilvl w:val="0"/>
+          <w:numId w:val="5"/>
+        </w:numPr>
+        <w:jc w:val="both"/>
+        <w:rPr>
+          <w:rFonts w:ascii="Arial" w:hAnsi="Arial" w:cs="Arial"/>
+          <w:sz w:val="24"/>
+          <w:szCs w:val="24"/>
+        </w:rPr>
+      </w:pPr>
+      <w:r>
+        <w:rPr>
+          <w:rFonts w:ascii="Arial" w:hAnsi="Arial" w:cs="Arial"/>
+          <w:sz w:val="24"/>
+          <w:szCs w:val="24"/>
+        </w:rPr>
+        <w:t>Vista de vendedores</w:t>
+      </w:r>
+    </w:p>
+    <w:p>
+      <w:pPr>
+        <w:pStyle w:val="Prrafodelista"/>
+        <w:ind w:left="792"/>
+        <w:jc w:val="both"/>
+        <w:rPr>
+          <w:rFonts w:ascii="Arial" w:hAnsi="Arial" w:cs="Arial"/>
+          <w:sz w:val="24"/>
+          <w:szCs w:val="24"/>
+        </w:rPr>
+      </w:pPr>
+    </w:p>
+    <w:p>
+      <w:pPr>
+        <w:pStyle w:val="Prrafodelista"/>
+        <w:numPr>
+          <w:ilvl w:val="1"/>
+          <w:numId w:val="3"/>
+        </w:numPr>
+        <w:jc w:val="both"/>
+        <w:rPr>
+          <w:rFonts w:ascii="Arial" w:hAnsi="Arial" w:cs="Arial"/>
+          <w:b/>
+          <w:bCs/>
+          <w:sz w:val="24"/>
+          <w:szCs w:val="24"/>
+        </w:rPr>
+      </w:pPr>
+      <w:r>
+        <w:rPr>
+          <w:rFonts w:ascii="Arial" w:hAnsi="Arial" w:cs="Arial"/>
+          <w:b/>
+          <w:bCs/>
+          <w:sz w:val="24"/>
+          <w:szCs w:val="24"/>
+        </w:rPr>
+        <w:t xml:space="preserve">Controlador </w:t>
+      </w:r>
+    </w:p>
+    <w:p>
+      <w:pPr>
+        <w:pStyle w:val="Prrafodelista"/>
+        <w:ind w:left="792"/>
+        <w:jc w:val="both"/>
+        <w:rPr>
+          <w:rFonts w:ascii="Arial" w:hAnsi="Arial" w:cs="Arial"/>
+          <w:sz w:val="24"/>
+          <w:szCs w:val="24"/>
+        </w:rPr>
+      </w:pPr>
+      <w:r>
+        <w:rPr>
+          <w:rFonts w:ascii="Arial" w:hAnsi="Arial" w:cs="Arial"/>
+          <w:sz w:val="24"/>
+          <w:szCs w:val="24"/>
+        </w:rPr>
+        <w:t>Se utiliza Node.js para el desarrollo de los procesos del negocio. Gestiona los datos almacenados de los usuarios. Se desarrolla la lógica del lado del servidor con comunicación con la base de datos la cual garantiza las respuestas a las solicitudes de los usuarios.</w:t>
+      </w:r>
+    </w:p>
+    <w:p>
+      <w:pPr>
+        <w:pStyle w:val="Prrafodelista"/>
+        <w:ind w:left="792"/>
+        <w:jc w:val="both"/>
+        <w:rPr>
+          <w:rFonts w:ascii="Arial" w:hAnsi="Arial" w:cs="Arial"/>
+          <w:sz w:val="24"/>
+          <w:szCs w:val="24"/>
+        </w:rPr>
+      </w:pPr>
+    </w:p>
+    <w:p>
+      <w:pPr>
+        <w:pStyle w:val="Prrafodelista"/>
+        <w:numPr>
+          <w:ilvl w:val="0"/>
+          <w:numId w:val="3"/>
+        </w:numPr>
+        <w:jc w:val="both"/>
+        <w:rPr>
+          <w:rFonts w:ascii="Arial" w:hAnsi="Arial" w:cs="Arial"/>
+          <w:b/>
+          <w:bCs/>
+          <w:sz w:val="24"/>
+          <w:szCs w:val="24"/>
+        </w:rPr>
+      </w:pPr>
+      <w:r>
+        <w:rPr>
+          <w:rFonts w:ascii="Arial" w:hAnsi="Arial" w:cs="Arial"/>
+          <w:b/>
+          <w:bCs/>
+          <w:sz w:val="24"/>
+          <w:szCs w:val="24"/>
+        </w:rPr>
+        <w:t>Módulos</w:t>
+      </w:r>
+    </w:p>
+    <w:p>
+      <w:pPr>
+        <w:pStyle w:val="Prrafodelista"/>
+        <w:numPr>
+          <w:ilvl w:val="1"/>
+          <w:numId w:val="3"/>
+        </w:numPr>
+        <w:jc w:val="both"/>
+        <w:rPr>
+          <w:rFonts w:ascii="Arial" w:hAnsi="Arial" w:cs="Arial"/>
+          <w:b/>
+          <w:bCs/>
+          <w:sz w:val="24"/>
+          <w:szCs w:val="24"/>
+        </w:rPr>
+      </w:pPr>
+      <w:r>
+        <w:rPr>
+          <w:rFonts w:ascii="Arial" w:hAnsi="Arial" w:cs="Arial"/>
+          <w:b/>
+          <w:bCs/>
+          <w:sz w:val="24"/>
+          <w:szCs w:val="24"/>
+        </w:rPr>
+        <w:t>Módulo de Clientes Vendedor</w:t>
+      </w:r>
+    </w:p>
+    <w:p>
+      <w:pPr>
+        <w:pStyle w:val="Prrafodelista"/>
+        <w:ind w:left="792"/>
+        <w:jc w:val="both"/>
+        <w:rPr>
+          <w:rFonts w:ascii="Arial" w:hAnsi="Arial" w:cs="Arial"/>
+          <w:sz w:val="24"/>
+          <w:szCs w:val="24"/>
+        </w:rPr>
+      </w:pPr>
+      <w:r>
+        <w:rPr>
+          <w:rFonts w:ascii="Arial" w:hAnsi="Arial" w:cs="Arial"/>
+          <w:sz w:val="24"/>
+          <w:szCs w:val="24"/>
+        </w:rPr>
+        <w:t>En este módulo de presentará las vistas:</w:t>
+      </w:r>
+    </w:p>
+    <w:p>
+      <w:pPr>
+        <w:pStyle w:val="Prrafodelista"/>
+        <w:numPr>
+          <w:ilvl w:val="0"/>
+          <w:numId w:val="6"/>
+        </w:numPr>
+        <w:jc w:val="both"/>
+        <w:rPr>
+          <w:rFonts w:ascii="Arial" w:hAnsi="Arial" w:cs="Arial"/>
+          <w:sz w:val="24"/>
+          <w:szCs w:val="24"/>
+        </w:rPr>
+      </w:pPr>
+      <w:r>
+        <w:rPr>
+          <w:rFonts w:ascii="Arial" w:hAnsi="Arial" w:cs="Arial"/>
+          <w:sz w:val="24"/>
+          <w:szCs w:val="24"/>
+        </w:rPr>
+        <w:t>Vista principal del Usuario Vendedor</w:t>
+      </w:r>
+    </w:p>
+    <w:p>
+      <w:pPr>
+        <w:pStyle w:val="Prrafodelista"/>
+        <w:numPr>
+          <w:ilvl w:val="0"/>
+          <w:numId w:val="6"/>
+        </w:numPr>
+        <w:jc w:val="both"/>
+        <w:rPr>
+          <w:rFonts w:ascii="Arial" w:hAnsi="Arial" w:cs="Arial"/>
+          <w:sz w:val="24"/>
+          <w:szCs w:val="24"/>
+        </w:rPr>
+      </w:pPr>
+      <w:r>
+        <w:rPr>
+          <w:rFonts w:ascii="Arial" w:hAnsi="Arial" w:cs="Arial"/>
+          <w:sz w:val="24"/>
+          <w:szCs w:val="24"/>
+        </w:rPr>
+        <w:t>Realizar comentarios en las publicaciones hechas por el usuario cliente</w:t>
+      </w:r>
+    </w:p>
+    <w:p>
+      <w:pPr>
+        <w:pStyle w:val="Prrafodelista"/>
+        <w:numPr>
+          <w:ilvl w:val="0"/>
+          <w:numId w:val="6"/>
+        </w:numPr>
+        <w:jc w:val="both"/>
+        <w:rPr>
+          <w:rFonts w:ascii="Arial" w:hAnsi="Arial" w:cs="Arial"/>
+          <w:sz w:val="24"/>
+          <w:szCs w:val="24"/>
+        </w:rPr>
+      </w:pPr>
+      <w:r>
+        <w:rPr>
+          <w:rFonts w:ascii="Arial" w:hAnsi="Arial" w:cs="Arial"/>
+          <w:sz w:val="24"/>
+          <w:szCs w:val="24"/>
+        </w:rPr>
+        <w:t>Poder visualizar las propuestas realizadas en las publicaciones de los usuarios clientes</w:t>
+      </w:r>
+    </w:p>
+    <w:p>
+      <w:pPr>
+        <w:pStyle w:val="Prrafodelista"/>
+        <w:numPr>
+          <w:ilvl w:val="0"/>
+          <w:numId w:val="6"/>
+        </w:numPr>
+        <w:jc w:val="both"/>
+        <w:rPr>
+          <w:rFonts w:ascii="Arial" w:hAnsi="Arial" w:cs="Arial"/>
+          <w:sz w:val="24"/>
+          <w:szCs w:val="24"/>
+        </w:rPr>
+      </w:pPr>
+      <w:r>
+        <w:rPr>
+          <w:rFonts w:ascii="Arial" w:hAnsi="Arial" w:cs="Arial"/>
+          <w:sz w:val="24"/>
+          <w:szCs w:val="24"/>
+        </w:rPr>
+        <w:t>Poder visualizar las ventas realizadas</w:t>
+      </w:r>
+    </w:p>
+    <w:p>
+      <w:pPr>
+        <w:pStyle w:val="Prrafodelista"/>
+        <w:numPr>
+          <w:ilvl w:val="0"/>
+          <w:numId w:val="6"/>
+        </w:numPr>
+        <w:jc w:val="both"/>
+        <w:rPr>
+          <w:rFonts w:ascii="Arial" w:hAnsi="Arial" w:cs="Arial"/>
+          <w:sz w:val="24"/>
+          <w:szCs w:val="24"/>
+        </w:rPr>
+      </w:pPr>
+      <w:r>
+        <w:rPr>
+          <w:rFonts w:ascii="Arial" w:hAnsi="Arial" w:cs="Arial"/>
+          <w:sz w:val="24"/>
+          <w:szCs w:val="24"/>
+        </w:rPr>
+        <w:t>Poder visualizar las ventas realizadas</w:t>
+      </w:r>
+    </w:p>
+    <w:p>
+      <w:pPr>
+        <w:pStyle w:val="Prrafodelista"/>
+        <w:ind w:left="792"/>
+        <w:jc w:val="both"/>
+        <w:rPr>
+          <w:rFonts w:ascii="Arial" w:hAnsi="Arial" w:cs="Arial"/>
+          <w:sz w:val="24"/>
+          <w:szCs w:val="24"/>
+        </w:rPr>
+      </w:pPr>
+    </w:p>
+    <w:p>
+      <w:pPr>
+        <w:pStyle w:val="Prrafodelista"/>
+        <w:numPr>
+          <w:ilvl w:val="1"/>
+          <w:numId w:val="3"/>
+        </w:numPr>
+        <w:jc w:val="both"/>
+        <w:rPr>
+          <w:rFonts w:ascii="Arial" w:hAnsi="Arial" w:cs="Arial"/>
+          <w:b/>
+          <w:bCs/>
+          <w:sz w:val="24"/>
+          <w:szCs w:val="24"/>
+        </w:rPr>
+      </w:pPr>
+      <w:r>
+        <w:rPr>
+          <w:rFonts w:ascii="Arial" w:hAnsi="Arial" w:cs="Arial"/>
+          <w:b/>
+          <w:bCs/>
+          <w:sz w:val="24"/>
+          <w:szCs w:val="24"/>
+        </w:rPr>
+        <w:lastRenderedPageBreak/>
+        <w:t>Módulo de Cliente Comprador</w:t>
+      </w:r>
+    </w:p>
+    <w:p>
+      <w:pPr>
+        <w:pStyle w:val="Prrafodelista"/>
+        <w:ind w:left="792"/>
+        <w:jc w:val="both"/>
+        <w:rPr>
+          <w:rFonts w:ascii="Arial" w:hAnsi="Arial" w:cs="Arial"/>
+          <w:sz w:val="24"/>
+          <w:szCs w:val="24"/>
+        </w:rPr>
+      </w:pPr>
+      <w:r>
+        <w:rPr>
+          <w:rFonts w:ascii="Arial" w:hAnsi="Arial" w:cs="Arial"/>
+          <w:sz w:val="24"/>
+          <w:szCs w:val="24"/>
+        </w:rPr>
+        <w:t>En este módulo se implementarán las vistas:</w:t>
+      </w:r>
+    </w:p>
+    <w:p>
+      <w:pPr>
+        <w:pStyle w:val="Prrafodelista"/>
+        <w:numPr>
+          <w:ilvl w:val="0"/>
+          <w:numId w:val="7"/>
+        </w:numPr>
+        <w:jc w:val="both"/>
+        <w:rPr>
+          <w:rFonts w:ascii="Arial" w:hAnsi="Arial" w:cs="Arial"/>
+          <w:sz w:val="24"/>
+          <w:szCs w:val="24"/>
+        </w:rPr>
+      </w:pPr>
+      <w:r>
+        <w:rPr>
+          <w:rFonts w:ascii="Arial" w:hAnsi="Arial" w:cs="Arial"/>
+          <w:sz w:val="24"/>
+          <w:szCs w:val="24"/>
+        </w:rPr>
+        <w:t>Vista principal del Usuario Cliente</w:t>
+      </w:r>
+    </w:p>
+    <w:p>
+      <w:pPr>
+        <w:pStyle w:val="Prrafodelista"/>
+        <w:numPr>
+          <w:ilvl w:val="0"/>
+          <w:numId w:val="7"/>
+        </w:numPr>
+        <w:jc w:val="both"/>
+        <w:rPr>
+          <w:rFonts w:ascii="Arial" w:hAnsi="Arial" w:cs="Arial"/>
+          <w:sz w:val="24"/>
+          <w:szCs w:val="24"/>
+        </w:rPr>
+      </w:pPr>
+      <w:r>
+        <w:rPr>
+          <w:rFonts w:ascii="Arial" w:hAnsi="Arial" w:cs="Arial"/>
+          <w:sz w:val="24"/>
+          <w:szCs w:val="24"/>
+        </w:rPr>
+        <w:t>Crear publicación</w:t>
+      </w:r>
+    </w:p>
+    <w:p>
+      <w:pPr>
+        <w:pStyle w:val="Prrafodelista"/>
+        <w:numPr>
+          <w:ilvl w:val="0"/>
+          <w:numId w:val="7"/>
+        </w:numPr>
+        <w:jc w:val="both"/>
+        <w:rPr>
+          <w:rFonts w:ascii="Arial" w:hAnsi="Arial" w:cs="Arial"/>
+          <w:sz w:val="24"/>
+          <w:szCs w:val="24"/>
+        </w:rPr>
+      </w:pPr>
+      <w:r>
+        <w:rPr>
+          <w:rFonts w:ascii="Arial" w:hAnsi="Arial" w:cs="Arial"/>
+          <w:sz w:val="24"/>
+          <w:szCs w:val="24"/>
+        </w:rPr>
+        <w:t>Visualizar comentarios de Usuarios Vendedores</w:t>
+      </w:r>
+    </w:p>
+    <w:p>
+      <w:pPr>
+        <w:pStyle w:val="Prrafodelista"/>
+        <w:numPr>
+          <w:ilvl w:val="0"/>
+          <w:numId w:val="7"/>
+        </w:numPr>
+        <w:jc w:val="both"/>
+        <w:rPr>
+          <w:rFonts w:ascii="Arial" w:hAnsi="Arial" w:cs="Arial"/>
+          <w:sz w:val="24"/>
+          <w:szCs w:val="24"/>
+        </w:rPr>
+      </w:pPr>
+      <w:r>
+        <w:rPr>
+          <w:rFonts w:ascii="Arial" w:hAnsi="Arial" w:cs="Arial"/>
+          <w:sz w:val="24"/>
+          <w:szCs w:val="24"/>
+        </w:rPr>
+        <w:t>Realizar el pago del producto o servicio ofrecido</w:t>
+      </w:r>
+    </w:p>
+    <w:p>
+      <w:pPr>
+        <w:pStyle w:val="Prrafodelista"/>
+        <w:numPr>
+          <w:ilvl w:val="0"/>
+          <w:numId w:val="7"/>
+        </w:numPr>
+        <w:jc w:val="both"/>
+        <w:rPr>
+          <w:rFonts w:ascii="Arial" w:hAnsi="Arial" w:cs="Arial"/>
+          <w:sz w:val="24"/>
+          <w:szCs w:val="24"/>
+        </w:rPr>
+      </w:pPr>
+      <w:r>
+        <w:rPr>
+          <w:rFonts w:ascii="Arial" w:hAnsi="Arial" w:cs="Arial"/>
+          <w:sz w:val="24"/>
+          <w:szCs w:val="24"/>
+        </w:rPr>
+        <w:t>Generar incidencias por insatisfacción en la compra hecha</w:t>
+      </w:r>
+    </w:p>
+    <w:p>
+      <w:pPr>
+        <w:pStyle w:val="Prrafodelista"/>
+        <w:ind w:left="792"/>
+        <w:jc w:val="both"/>
+        <w:rPr>
+          <w:rFonts w:ascii="Arial" w:hAnsi="Arial" w:cs="Arial"/>
+          <w:sz w:val="24"/>
+          <w:szCs w:val="24"/>
+        </w:rPr>
+      </w:pPr>
+    </w:p>
+    <w:p>
+      <w:pPr>
+        <w:pStyle w:val="Prrafodelista"/>
+        <w:numPr>
+          <w:ilvl w:val="1"/>
+          <w:numId w:val="3"/>
+        </w:numPr>
+        <w:jc w:val="both"/>
+        <w:rPr>
+          <w:rFonts w:ascii="Arial" w:hAnsi="Arial" w:cs="Arial"/>
+          <w:b/>
+          <w:bCs/>
+          <w:sz w:val="24"/>
+          <w:szCs w:val="24"/>
+        </w:rPr>
+      </w:pPr>
+      <w:r>
+        <w:rPr>
+          <w:rFonts w:ascii="Arial" w:hAnsi="Arial" w:cs="Arial"/>
+          <w:b/>
+          <w:bCs/>
+          <w:sz w:val="24"/>
+          <w:szCs w:val="24"/>
+        </w:rPr>
+        <w:t>Módulo de Administrador</w:t>
+      </w:r>
+    </w:p>
+    <w:p>
+      <w:pPr>
+        <w:pStyle w:val="Prrafodelista"/>
+        <w:ind w:left="792"/>
+        <w:jc w:val="both"/>
+        <w:rPr>
+          <w:rFonts w:ascii="Arial" w:hAnsi="Arial" w:cs="Arial"/>
+          <w:sz w:val="24"/>
+          <w:szCs w:val="24"/>
+        </w:rPr>
+      </w:pPr>
+      <w:r>
+        <w:rPr>
+          <w:rFonts w:ascii="Arial" w:hAnsi="Arial" w:cs="Arial"/>
+          <w:sz w:val="24"/>
+          <w:szCs w:val="24"/>
+        </w:rPr>
+        <w:t>En este módulo se implementarán las vistas:</w:t>
+      </w:r>
+    </w:p>
+    <w:p>
+      <w:pPr>
+        <w:pStyle w:val="Prrafodelista"/>
+        <w:numPr>
+          <w:ilvl w:val="0"/>
+          <w:numId w:val="8"/>
+        </w:numPr>
+        <w:jc w:val="both"/>
+        <w:rPr>
+          <w:rFonts w:ascii="Arial" w:hAnsi="Arial" w:cs="Arial"/>
+          <w:sz w:val="24"/>
+          <w:szCs w:val="24"/>
+        </w:rPr>
+      </w:pPr>
+      <w:r>
+        <w:rPr>
+          <w:rFonts w:ascii="Arial" w:hAnsi="Arial" w:cs="Arial"/>
+          <w:sz w:val="24"/>
+          <w:szCs w:val="24"/>
+        </w:rPr>
+        <w:t>Vista principal para el usuario administrador</w:t>
+      </w:r>
+    </w:p>
+    <w:p>
+      <w:pPr>
+        <w:pStyle w:val="Prrafodelista"/>
+        <w:numPr>
+          <w:ilvl w:val="0"/>
+          <w:numId w:val="8"/>
+        </w:numPr>
+        <w:jc w:val="both"/>
+        <w:rPr>
+          <w:rFonts w:ascii="Arial" w:hAnsi="Arial" w:cs="Arial"/>
+          <w:sz w:val="24"/>
+          <w:szCs w:val="24"/>
+        </w:rPr>
+      </w:pPr>
+      <w:r>
+        <w:rPr>
+          <w:rFonts w:ascii="Arial" w:hAnsi="Arial" w:cs="Arial"/>
+          <w:sz w:val="24"/>
+          <w:szCs w:val="24"/>
+        </w:rPr>
+        <w:t>Vista de Vendedores</w:t>
+      </w:r>
+    </w:p>
+    <w:p>
+      <w:pPr>
+        <w:pStyle w:val="Prrafodelista"/>
+        <w:numPr>
+          <w:ilvl w:val="0"/>
+          <w:numId w:val="8"/>
+        </w:numPr>
+        <w:jc w:val="both"/>
+        <w:rPr>
+          <w:rFonts w:ascii="Arial" w:hAnsi="Arial" w:cs="Arial"/>
+          <w:sz w:val="24"/>
+          <w:szCs w:val="24"/>
+        </w:rPr>
+      </w:pPr>
+      <w:r>
+        <w:rPr>
+          <w:rFonts w:ascii="Arial" w:hAnsi="Arial" w:cs="Arial"/>
+          <w:sz w:val="24"/>
+          <w:szCs w:val="24"/>
+        </w:rPr>
+        <w:t>Vista de Clientes</w:t>
+      </w:r>
+    </w:p>
+    <w:p>
+      <w:pPr>
+        <w:pStyle w:val="Prrafodelista"/>
+        <w:numPr>
+          <w:ilvl w:val="0"/>
+          <w:numId w:val="8"/>
+        </w:numPr>
+        <w:jc w:val="both"/>
+        <w:rPr>
+          <w:rFonts w:ascii="Arial" w:hAnsi="Arial" w:cs="Arial"/>
+          <w:sz w:val="24"/>
+          <w:szCs w:val="24"/>
+        </w:rPr>
+      </w:pPr>
+      <w:r>
+        <w:rPr>
+          <w:rFonts w:ascii="Arial" w:hAnsi="Arial" w:cs="Arial"/>
+          <w:sz w:val="24"/>
+          <w:szCs w:val="24"/>
+        </w:rPr>
+        <w:t>Vista de Publicaciones</w:t>
+      </w:r>
+    </w:p>
+    <w:p>
+      <w:pPr>
+        <w:pStyle w:val="Prrafodelista"/>
+        <w:numPr>
+          <w:ilvl w:val="0"/>
+          <w:numId w:val="8"/>
+        </w:numPr>
+        <w:jc w:val="both"/>
+        <w:rPr>
+          <w:rFonts w:ascii="Arial" w:hAnsi="Arial" w:cs="Arial"/>
+          <w:sz w:val="24"/>
+          <w:szCs w:val="24"/>
+        </w:rPr>
+      </w:pPr>
+      <w:r>
+        <w:rPr>
+          <w:rFonts w:ascii="Arial" w:hAnsi="Arial" w:cs="Arial"/>
+          <w:sz w:val="24"/>
+          <w:szCs w:val="24"/>
+        </w:rPr>
+        <w:t>Vista de Incidencias</w:t>
+      </w:r>
+    </w:p>
+    <w:p>
+      <w:pPr>
+        <w:pStyle w:val="Prrafodelista"/>
+        <w:ind w:left="792"/>
+        <w:jc w:val="both"/>
+        <w:rPr>
+          <w:rFonts w:ascii="Arial" w:hAnsi="Arial" w:cs="Arial"/>
+          <w:sz w:val="24"/>
+          <w:szCs w:val="24"/>
+        </w:rPr>
+      </w:pPr>
+    </w:p>
+    <w:p>
+      <w:pPr>
+        <w:pStyle w:val="Prrafodelista"/>
+        <w:numPr>
+          <w:ilvl w:val="0"/>
+          <w:numId w:val="3"/>
+        </w:numPr>
+        <w:jc w:val="both"/>
+        <w:rPr>
+          <w:rFonts w:ascii="Arial" w:hAnsi="Arial" w:cs="Arial"/>
+          <w:b/>
+          <w:bCs/>
+          <w:sz w:val="24"/>
+          <w:szCs w:val="24"/>
+        </w:rPr>
+      </w:pPr>
+      <w:r>
+        <w:rPr>
+          <w:rFonts w:ascii="Arial" w:hAnsi="Arial" w:cs="Arial"/>
+          <w:b/>
+          <w:bCs/>
+          <w:sz w:val="24"/>
+          <w:szCs w:val="24"/>
+        </w:rPr>
+        <w:t xml:space="preserve">Protocolo de comunicación </w:t>
+      </w:r>
+    </w:p>
+    <w:p>
+      <w:pPr>
+        <w:pStyle w:val="Prrafodelista"/>
+        <w:ind w:left="360"/>
+        <w:jc w:val="both"/>
+        <w:rPr>
+          <w:rFonts w:ascii="Arial" w:hAnsi="Arial" w:cs="Arial"/>
+          <w:sz w:val="24"/>
+          <w:szCs w:val="24"/>
+        </w:rPr>
+      </w:pPr>
+      <w:r>
+        <w:rPr>
+          <w:rFonts w:ascii="Arial" w:hAnsi="Arial" w:cs="Arial"/>
+          <w:sz w:val="24"/>
+          <w:szCs w:val="24"/>
+        </w:rPr>
+        <w:t>Se establecerá la comunicación mediante el protocolo HTTP la cual nos va a permitir el intercambio de información entre los usuarios y los servidores.</w:t>
+      </w:r>
+    </w:p>
+    <w:p>
+      <w:pPr>
+        <w:pStyle w:val="Prrafodelista"/>
+        <w:ind w:left="360"/>
+        <w:jc w:val="both"/>
+        <w:rPr>
+          <w:rFonts w:ascii="Arial" w:hAnsi="Arial" w:cs="Arial"/>
+          <w:sz w:val="24"/>
+          <w:szCs w:val="24"/>
+        </w:rPr>
+      </w:pPr>
+    </w:p>
+    <w:p>
+      <w:pPr>
+        <w:pStyle w:val="Prrafodelista"/>
+        <w:numPr>
+          <w:ilvl w:val="0"/>
+          <w:numId w:val="3"/>
+        </w:numPr>
+        <w:jc w:val="both"/>
+        <w:rPr>
+          <w:rFonts w:ascii="Arial" w:hAnsi="Arial" w:cs="Arial"/>
+          <w:b/>
+          <w:bCs/>
+          <w:sz w:val="24"/>
+          <w:szCs w:val="24"/>
+        </w:rPr>
+      </w:pPr>
+      <w:r>
+        <w:rPr>
+          <w:rFonts w:ascii="Arial" w:hAnsi="Arial" w:cs="Arial"/>
+          <w:b/>
+          <w:bCs/>
+          <w:sz w:val="24"/>
+          <w:szCs w:val="24"/>
+        </w:rPr>
+        <w:t xml:space="preserve">Comunicación con la base de datos </w:t>
+      </w:r>
+    </w:p>
+    <w:p>
+      <w:pPr>
+        <w:pStyle w:val="Prrafodelista"/>
+        <w:ind w:left="360"/>
+        <w:jc w:val="both"/>
+        <w:rPr>
+          <w:rFonts w:ascii="Arial" w:hAnsi="Arial" w:cs="Arial"/>
+          <w:sz w:val="24"/>
+          <w:szCs w:val="24"/>
+        </w:rPr>
+      </w:pPr>
+      <w:r>
+        <w:rPr>
+          <w:rFonts w:ascii="Arial" w:hAnsi="Arial" w:cs="Arial"/>
+          <w:sz w:val="24"/>
+          <w:szCs w:val="24"/>
+        </w:rPr>
+        <w:t xml:space="preserve">Mangosta es un </w:t>
+      </w:r>
+      <w:proofErr w:type="spellStart"/>
+      <w:r>
+        <w:rPr>
+          <w:rFonts w:ascii="Arial" w:hAnsi="Arial" w:cs="Arial"/>
+          <w:sz w:val="24"/>
+          <w:szCs w:val="24"/>
+        </w:rPr>
+        <w:t>Object</w:t>
+      </w:r>
+      <w:proofErr w:type="spellEnd"/>
       <w:r>
         <w:rPr>
           <w:rFonts w:ascii="Arial" w:hAnsi="Arial" w:cs="Arial"/>
@@ -2319,49 +3678,65 @@
         </w:rPr>
         <w:t xml:space="preserve"> </w:t>
       </w:r>
-      <w:r>
-        <w:rPr>
-          <w:rFonts w:ascii="Arial" w:hAnsi="Arial" w:cs="Arial"/>
-          <w:sz w:val="24"/>
-          <w:szCs w:val="24"/>
-        </w:rPr>
-        <w:t>vista controlador</w:t>
-      </w:r>
-      <w:r>
-        <w:rPr>
-          <w:rFonts w:ascii="Arial" w:hAnsi="Arial" w:cs="Arial"/>
-          <w:sz w:val="24"/>
-          <w:szCs w:val="24"/>
-        </w:rPr>
-        <w:t>, patrón que mejor se acomoda en la implementación del sistema web propuesto. Se ha evaluado las funcionalidades que diversos usuario</w:t>
-      </w:r>
-      <w:r>
-        <w:rPr>
-          <w:rFonts w:ascii="Arial" w:hAnsi="Arial" w:cs="Arial"/>
-          <w:sz w:val="24"/>
-          <w:szCs w:val="24"/>
-        </w:rPr>
-        <w:t>s</w:t>
-      </w:r>
-      <w:r>
-        <w:rPr>
-          <w:rFonts w:ascii="Arial" w:hAnsi="Arial" w:cs="Arial"/>
-          <w:sz w:val="24"/>
-          <w:szCs w:val="24"/>
-        </w:rPr>
-        <w:t xml:space="preserve"> podrán hacer dentro de la plataforma. Podrán realizar </w:t>
-      </w:r>
-      <w:r>
-        <w:rPr>
-          <w:rFonts w:ascii="Arial" w:hAnsi="Arial" w:cs="Arial"/>
-          <w:sz w:val="24"/>
-          <w:szCs w:val="24"/>
-        </w:rPr>
-        <w:t>las publicaciones como solicitud o requerimiento de algún artículo que solicitan. Estas publicaciones serán visualizadas por los diversos comerciantes o proveedores que poseen dichos artículos solicitados. A lo cual enviarán una respuesta junto con una oferta que el usuario podrá evaluar para su posterior adquisición.</w:t>
-      </w:r>
-    </w:p>
-    <w:p>
-      <w:pPr>
+      <w:proofErr w:type="spellStart"/>
+      <w:r>
+        <w:rPr>
+          <w:rFonts w:ascii="Arial" w:hAnsi="Arial" w:cs="Arial"/>
+          <w:sz w:val="24"/>
+          <w:szCs w:val="24"/>
+        </w:rPr>
+        <w:t>Document</w:t>
+      </w:r>
+      <w:proofErr w:type="spellEnd"/>
+      <w:r>
+        <w:rPr>
+          <w:rFonts w:ascii="Arial" w:hAnsi="Arial" w:cs="Arial"/>
+          <w:sz w:val="24"/>
+          <w:szCs w:val="24"/>
+        </w:rPr>
+        <w:t xml:space="preserve"> </w:t>
+      </w:r>
+      <w:proofErr w:type="spellStart"/>
+      <w:r>
+        <w:rPr>
+          <w:rFonts w:ascii="Arial" w:hAnsi="Arial" w:cs="Arial"/>
+          <w:sz w:val="24"/>
+          <w:szCs w:val="24"/>
+        </w:rPr>
+        <w:t>Mapper</w:t>
+      </w:r>
+      <w:proofErr w:type="spellEnd"/>
+      <w:r>
+        <w:rPr>
+          <w:rFonts w:ascii="Arial" w:hAnsi="Arial" w:cs="Arial"/>
+          <w:sz w:val="24"/>
+          <w:szCs w:val="24"/>
+        </w:rPr>
+        <w:t xml:space="preserve"> (ODM). Esto significa que </w:t>
+      </w:r>
+      <w:proofErr w:type="spellStart"/>
+      <w:r>
+        <w:rPr>
+          <w:rFonts w:ascii="Arial" w:hAnsi="Arial" w:cs="Arial"/>
+          <w:sz w:val="24"/>
+          <w:szCs w:val="24"/>
+        </w:rPr>
+        <w:t>Mongoose</w:t>
+      </w:r>
+      <w:proofErr w:type="spellEnd"/>
+      <w:r>
+        <w:rPr>
+          <w:rFonts w:ascii="Arial" w:hAnsi="Arial" w:cs="Arial"/>
+          <w:sz w:val="24"/>
+          <w:szCs w:val="24"/>
+        </w:rPr>
+        <w:t xml:space="preserve"> le permite definir objetos con un esquema fuertemente tipado que se asigna a un documento MongoDB.</w:t>
+      </w:r>
+    </w:p>
+    <w:p>
+      <w:pPr>
+        <w:pStyle w:val="Prrafodelista"/>
+        <w:ind w:left="360"/>
         <w:jc w:val="both"/>
         <w:rPr>
           <w:rFonts w:ascii="Arial" w:hAnsi="Arial" w:cs="Arial"/>
@@ -2369,13 +3744,72 @@
           <w:szCs w:val="24"/>
         </w:rPr>
       </w:pPr>
-      <w:r>
-        <w:rPr>
-          <w:rFonts w:ascii="Arial" w:hAnsi="Arial" w:cs="Arial"/>
-          <w:sz w:val="24"/>
-          <w:szCs w:val="24"/>
-        </w:rPr>
-        <w:t>El proyecto busca dar una solución a los diversos usuarios que dedican tiempo en buscar diversos proveedores en la búsqueda del artículo buscado. La plataforma realizaría dicho proceso por el usuario, realizando la publicación del artículo que busca y los mismos proveedores ofrecerían el artículo solicitado.</w:t>
+    </w:p>
+    <w:p>
+      <w:pPr>
+        <w:pStyle w:val="Prrafodelista"/>
+        <w:ind w:left="360"/>
+        <w:jc w:val="both"/>
+        <w:rPr>
+          <w:rFonts w:ascii="Arial" w:hAnsi="Arial" w:cs="Arial"/>
+          <w:sz w:val="24"/>
+          <w:szCs w:val="24"/>
+          <w:lang w:val="en-US"/>
+        </w:rPr>
+      </w:pPr>
+      <w:proofErr w:type="spellStart"/>
+      <w:r>
+        <w:rPr>
+          <w:rFonts w:ascii="Arial" w:hAnsi="Arial" w:cs="Arial"/>
+          <w:sz w:val="24"/>
+          <w:szCs w:val="24"/>
+        </w:rPr>
+        <w:t>Mongoose</w:t>
+      </w:r>
+      <w:proofErr w:type="spellEnd"/>
+      <w:r>
+        <w:rPr>
+          <w:rFonts w:ascii="Arial" w:hAnsi="Arial" w:cs="Arial"/>
+          <w:sz w:val="24"/>
+          <w:szCs w:val="24"/>
+        </w:rPr>
+        <w:t xml:space="preserve"> proporciona una increíble cantidad de funcionalidades para crear y trabajar con esquemas. </w:t>
+      </w:r>
+      <w:proofErr w:type="spellStart"/>
+      <w:r>
+        <w:rPr>
+          <w:rFonts w:ascii="Arial" w:hAnsi="Arial" w:cs="Arial"/>
+          <w:sz w:val="24"/>
+          <w:szCs w:val="24"/>
+        </w:rPr>
+        <w:t>Mongoose</w:t>
+      </w:r>
+      <w:proofErr w:type="spellEnd"/>
+      <w:r>
+        <w:rPr>
+          <w:rFonts w:ascii="Arial" w:hAnsi="Arial" w:cs="Arial"/>
+          <w:sz w:val="24"/>
+          <w:szCs w:val="24"/>
+        </w:rPr>
+        <w:t xml:space="preserve"> actualmente contiene ocho </w:t>
+      </w:r>
+      <w:proofErr w:type="spellStart"/>
+      <w:r>
+        <w:rPr>
+          <w:rFonts w:ascii="Arial" w:hAnsi="Arial" w:cs="Arial"/>
+          <w:sz w:val="24"/>
+          <w:szCs w:val="24"/>
+        </w:rPr>
+        <w:t>SchemaTypes</w:t>
+      </w:r>
+      <w:proofErr w:type="spellEnd"/>
+      <w:r>
+        <w:rPr>
+          <w:rFonts w:ascii="Arial" w:hAnsi="Arial" w:cs="Arial"/>
+          <w:sz w:val="24"/>
+          <w:szCs w:val="24"/>
+        </w:rPr>
+        <w:t xml:space="preserve"> que una propiedad se guarda como cuando se conserva a MongoDB.</w:t>
       </w:r>
     </w:p>
     <w:sectPr>
@@ -2386,6 +3820,1007 @@
     </w:sectPr>
   </w:body>
 </w:document>
+</file>
+
+<file path=word/numbering.xml><?xml version="1.0" encoding="utf-8"?>
+<w:numbering xmlns:wpc="http://schemas.microsoft.com/office/word/2010/wordprocessingCanvas" xmlns:cx="http://schemas.microsoft.com/office/drawing/2014/chartex" xmlns:cx1="http://schemas.microsoft.com/office/drawing/2015/9/8/chartex" xmlns:cx2="http://schemas.microsoft.com/office/drawing/2015/10/21/chartex" xmlns:cx3="http://schemas.microsoft.com/office/drawing/2016/5/9/chartex" xmlns:cx4="http://schemas.microsoft.com/office/drawing/2016/5/10/chartex" xmlns:cx5="http://schemas.microsoft.com/office/drawing/2016/5/11/chartex" xmlns:cx6="http://schemas.microsoft.com/office/drawing/2016/5/12/chartex" xmlns:cx7="http://schemas.microsoft.com/office/drawing/2016/5/13/chartex" xmlns:cx8="http://schemas.microsoft.com/office/drawing/2016/5/14/chartex" xmlns:mc="http://schemas.openxmlformats.org/markup-compatibility/2006" xmlns:aink="http://schemas.microsoft.com/office/drawing/2016/ink" xmlns:am3d="http://schemas.microsoft.com/office/drawing/2017/model3d" xmlns:o="urn:schemas-microsoft-com:office:office" xmlns:r="http://schemas.openxmlformats.org/officeDocument/2006/relationships" xmlns:m="http://schemas.openxmlformats.org/officeDocument/2006/math" xmlns:v="urn:schemas-microsoft-com:vml" xmlns:wp14="http://schemas.microsoft.com/office/word/2010/wordprocessingDrawing" xmlns:wp="http://schemas.openxmlformats.org/drawingml/2006/wordprocessingDrawing" xmlns:w10="urn:schemas-microsoft-com:office:word" xmlns:w="http://schemas.openxmlformats.org/wordprocessingml/2006/main" xmlns:w14="http://schemas.microsoft.com/office/word/2010/wordml" xmlns:w15="http://schemas.microsoft.com/office/word/2012/wordml" xmlns:w16cex="http://schemas.microsoft.com/office/word/2018/wordml/cex" xmlns:w16cid="http://schemas.microsoft.com/office/word/2016/wordml/cid" xmlns:w16="http://schemas.microsoft.com/office/word/2018/wordml" xmlns:w16se="http://schemas.microsoft.com/office/word/2015/wordml/symex" xmlns:wpg="http://schemas.microsoft.com/office/word/2010/wordprocessingGroup" xmlns:wpi="http://schemas.microsoft.com/office/word/2010/wordprocessingInk" xmlns:wne="http://schemas.microsoft.com/office/word/2006/wordml" xmlns:wps="http://schemas.microsoft.com/office/word/2010/wordprocessingShape" mc:Ignorable="w14 w15 w16se w16cid w16 w16cex wp14">
+  <w:abstractNum w:abstractNumId="0" w15:restartNumberingAfterBreak="0">
+    <w:nsid w:val="11B16D56"/>
+    <w:multiLevelType w:val="multilevel"/>
+    <w:tmpl w:val="280A001F"/>
+    <w:lvl w:ilvl="0">
+      <w:start w:val="1"/>
+      <w:numFmt w:val="decimal"/>
+      <w:lvlText w:val="%1."/>
+      <w:lvlJc w:val="left"/>
+      <w:pPr>
+        <w:ind w:left="360" w:hanging="360"/>
+      </w:pPr>
+      <w:rPr>
+        <w:rFonts w:hint="default"/>
+      </w:rPr>
+    </w:lvl>
+    <w:lvl w:ilvl="1">
+      <w:start w:val="1"/>
+      <w:numFmt w:val="decimal"/>
+      <w:lvlText w:val="%1.%2."/>
+      <w:lvlJc w:val="left"/>
+      <w:pPr>
+        <w:ind w:left="792" w:hanging="432"/>
+      </w:pPr>
+    </w:lvl>
+    <w:lvl w:ilvl="2">
+      <w:start w:val="1"/>
+      <w:numFmt w:val="decimal"/>
+      <w:lvlText w:val="%1.%2.%3."/>
+      <w:lvlJc w:val="left"/>
+      <w:pPr>
+        <w:ind w:left="1224" w:hanging="504"/>
+      </w:pPr>
+    </w:lvl>
+    <w:lvl w:ilvl="3">
+      <w:start w:val="1"/>
+      <w:numFmt w:val="decimal"/>
+      <w:lvlText w:val="%1.%2.%3.%4."/>
+      <w:lvlJc w:val="left"/>
+      <w:pPr>
+        <w:ind w:left="1728" w:hanging="648"/>
+      </w:pPr>
+    </w:lvl>
+    <w:lvl w:ilvl="4">
+      <w:start w:val="1"/>
+      <w:numFmt w:val="decimal"/>
+      <w:lvlText w:val="%1.%2.%3.%4.%5."/>
+      <w:lvlJc w:val="left"/>
+      <w:pPr>
+        <w:ind w:left="2232" w:hanging="792"/>
+      </w:pPr>
+    </w:lvl>
+    <w:lvl w:ilvl="5">
+      <w:start w:val="1"/>
+      <w:numFmt w:val="decimal"/>
+      <w:lvlText w:val="%1.%2.%3.%4.%5.%6."/>
+      <w:lvlJc w:val="left"/>
+      <w:pPr>
+        <w:ind w:left="2736" w:hanging="936"/>
+      </w:pPr>
+    </w:lvl>
+    <w:lvl w:ilvl="6">
+      <w:start w:val="1"/>
+      <w:numFmt w:val="decimal"/>
+      <w:lvlText w:val="%1.%2.%3.%4.%5.%6.%7."/>
+      <w:lvlJc w:val="left"/>
+      <w:pPr>
+        <w:ind w:left="3240" w:hanging="1080"/>
+      </w:pPr>
+    </w:lvl>
+    <w:lvl w:ilvl="7">
+      <w:start w:val="1"/>
+      <w:numFmt w:val="decimal"/>
+      <w:lvlText w:val="%1.%2.%3.%4.%5.%6.%7.%8."/>
+      <w:lvlJc w:val="left"/>
+      <w:pPr>
+        <w:ind w:left="3744" w:hanging="1224"/>
+      </w:pPr>
+    </w:lvl>
+    <w:lvl w:ilvl="8">
+      <w:start w:val="1"/>
+      <w:numFmt w:val="decimal"/>
+      <w:lvlText w:val="%1.%2.%3.%4.%5.%6.%7.%8.%9."/>
+      <w:lvlJc w:val="left"/>
+      <w:pPr>
+        <w:ind w:left="4320" w:hanging="1440"/>
+      </w:pPr>
+    </w:lvl>
+  </w:abstractNum>
+  <w:abstractNum w:abstractNumId="1" w15:restartNumberingAfterBreak="0">
+    <w:nsid w:val="1E3D4198"/>
+    <w:multiLevelType w:val="hybridMultilevel"/>
+    <w:tmpl w:val="35905B6E"/>
+    <w:lvl w:ilvl="0" w:tplc="280A0001">
+      <w:start w:val="1"/>
+      <w:numFmt w:val="bullet"/>
+      <w:lvlText w:val=""/>
+      <w:lvlJc w:val="left"/>
+      <w:pPr>
+        <w:ind w:left="720" w:hanging="360"/>
+      </w:pPr>
+      <w:rPr>
+        <w:rFonts w:ascii="Symbol" w:hAnsi="Symbol" w:hint="default"/>
+      </w:rPr>
+    </w:lvl>
+    <w:lvl w:ilvl="1" w:tplc="280A0003" w:tentative="1">
+      <w:start w:val="1"/>
+      <w:numFmt w:val="bullet"/>
+      <w:lvlText w:val="o"/>
+      <w:lvlJc w:val="left"/>
+      <w:pPr>
+        <w:ind w:left="1440" w:hanging="360"/>
+      </w:pPr>
+      <w:rPr>
+        <w:rFonts w:ascii="Courier New" w:hAnsi="Courier New" w:cs="Courier New" w:hint="default"/>
+      </w:rPr>
+    </w:lvl>
+    <w:lvl w:ilvl="2" w:tplc="280A0005" w:tentative="1">
+      <w:start w:val="1"/>
+      <w:numFmt w:val="bullet"/>
+      <w:lvlText w:val=""/>
+      <w:lvlJc w:val="left"/>
+      <w:pPr>
+        <w:ind w:left="2160" w:hanging="360"/>
+      </w:pPr>
+      <w:rPr>
+        <w:rFonts w:ascii="Wingdings" w:hAnsi="Wingdings" w:hint="default"/>
+      </w:rPr>
+    </w:lvl>
+    <w:lvl w:ilvl="3" w:tplc="280A0001" w:tentative="1">
+      <w:start w:val="1"/>
+      <w:numFmt w:val="bullet"/>
+      <w:lvlText w:val=""/>
+      <w:lvlJc w:val="left"/>
+      <w:pPr>
+        <w:ind w:left="2880" w:hanging="360"/>
+      </w:pPr>
+      <w:rPr>
+        <w:rFonts w:ascii="Symbol" w:hAnsi="Symbol" w:hint="default"/>
+      </w:rPr>
+    </w:lvl>
+    <w:lvl w:ilvl="4" w:tplc="280A0003" w:tentative="1">
+      <w:start w:val="1"/>
+      <w:numFmt w:val="bullet"/>
+      <w:lvlText w:val="o"/>
+      <w:lvlJc w:val="left"/>
+      <w:pPr>
+        <w:ind w:left="3600" w:hanging="360"/>
+      </w:pPr>
+      <w:rPr>
+        <w:rFonts w:ascii="Courier New" w:hAnsi="Courier New" w:cs="Courier New" w:hint="default"/>
+      </w:rPr>
+    </w:lvl>
+    <w:lvl w:ilvl="5" w:tplc="280A0005" w:tentative="1">
+      <w:start w:val="1"/>
+      <w:numFmt w:val="bullet"/>
+      <w:lvlText w:val=""/>
+      <w:lvlJc w:val="left"/>
+      <w:pPr>
+        <w:ind w:left="4320" w:hanging="360"/>
+      </w:pPr>
+      <w:rPr>
+        <w:rFonts w:ascii="Wingdings" w:hAnsi="Wingdings" w:hint="default"/>
+      </w:rPr>
+    </w:lvl>
+    <w:lvl w:ilvl="6" w:tplc="280A0001" w:tentative="1">
+      <w:start w:val="1"/>
+      <w:numFmt w:val="bullet"/>
+      <w:lvlText w:val=""/>
+      <w:lvlJc w:val="left"/>
+      <w:pPr>
+        <w:ind w:left="5040" w:hanging="360"/>
+      </w:pPr>
+      <w:rPr>
+        <w:rFonts w:ascii="Symbol" w:hAnsi="Symbol" w:hint="default"/>
+      </w:rPr>
+    </w:lvl>
+    <w:lvl w:ilvl="7" w:tplc="280A0003" w:tentative="1">
+      <w:start w:val="1"/>
+      <w:numFmt w:val="bullet"/>
+      <w:lvlText w:val="o"/>
+      <w:lvlJc w:val="left"/>
+      <w:pPr>
+        <w:ind w:left="5760" w:hanging="360"/>
+      </w:pPr>
+      <w:rPr>
+        <w:rFonts w:ascii="Courier New" w:hAnsi="Courier New" w:cs="Courier New" w:hint="default"/>
+      </w:rPr>
+    </w:lvl>
+    <w:lvl w:ilvl="8" w:tplc="280A0005" w:tentative="1">
+      <w:start w:val="1"/>
+      <w:numFmt w:val="bullet"/>
+      <w:lvlText w:val=""/>
+      <w:lvlJc w:val="left"/>
+      <w:pPr>
+        <w:ind w:left="6480" w:hanging="360"/>
+      </w:pPr>
+      <w:rPr>
+        <w:rFonts w:ascii="Wingdings" w:hAnsi="Wingdings" w:hint="default"/>
+      </w:rPr>
+    </w:lvl>
+  </w:abstractNum>
+  <w:abstractNum w:abstractNumId="2" w15:restartNumberingAfterBreak="0">
+    <w:nsid w:val="35C045C0"/>
+    <w:multiLevelType w:val="hybridMultilevel"/>
+    <w:tmpl w:val="4D621A08"/>
+    <w:lvl w:ilvl="0" w:tplc="280A0001">
+      <w:start w:val="1"/>
+      <w:numFmt w:val="bullet"/>
+      <w:lvlText w:val=""/>
+      <w:lvlJc w:val="left"/>
+      <w:pPr>
+        <w:ind w:left="1512" w:hanging="360"/>
+      </w:pPr>
+      <w:rPr>
+        <w:rFonts w:ascii="Symbol" w:hAnsi="Symbol" w:hint="default"/>
+      </w:rPr>
+    </w:lvl>
+    <w:lvl w:ilvl="1" w:tplc="280A0003" w:tentative="1">
+      <w:start w:val="1"/>
+      <w:numFmt w:val="bullet"/>
+      <w:lvlText w:val="o"/>
+      <w:lvlJc w:val="left"/>
+      <w:pPr>
+        <w:ind w:left="2232" w:hanging="360"/>
+      </w:pPr>
+      <w:rPr>
+        <w:rFonts w:ascii="Courier New" w:hAnsi="Courier New" w:cs="Courier New" w:hint="default"/>
+      </w:rPr>
+    </w:lvl>
+    <w:lvl w:ilvl="2" w:tplc="280A0005" w:tentative="1">
+      <w:start w:val="1"/>
+      <w:numFmt w:val="bullet"/>
+      <w:lvlText w:val=""/>
+      <w:lvlJc w:val="left"/>
+      <w:pPr>
+        <w:ind w:left="2952" w:hanging="360"/>
+      </w:pPr>
+      <w:rPr>
+        <w:rFonts w:ascii="Wingdings" w:hAnsi="Wingdings" w:hint="default"/>
+      </w:rPr>
+    </w:lvl>
+    <w:lvl w:ilvl="3" w:tplc="280A0001" w:tentative="1">
+      <w:start w:val="1"/>
+      <w:numFmt w:val="bullet"/>
+      <w:lvlText w:val=""/>
+      <w:lvlJc w:val="left"/>
+      <w:pPr>
+        <w:ind w:left="3672" w:hanging="360"/>
+      </w:pPr>
+      <w:rPr>
+        <w:rFonts w:ascii="Symbol" w:hAnsi="Symbol" w:hint="default"/>
+      </w:rPr>
+    </w:lvl>
+    <w:lvl w:ilvl="4" w:tplc="280A0003" w:tentative="1">
+      <w:start w:val="1"/>
+      <w:numFmt w:val="bullet"/>
+      <w:lvlText w:val="o"/>
+      <w:lvlJc w:val="left"/>
+      <w:pPr>
+        <w:ind w:left="4392" w:hanging="360"/>
+      </w:pPr>
+      <w:rPr>
+        <w:rFonts w:ascii="Courier New" w:hAnsi="Courier New" w:cs="Courier New" w:hint="default"/>
+      </w:rPr>
+    </w:lvl>
+    <w:lvl w:ilvl="5" w:tplc="280A0005" w:tentative="1">
+      <w:start w:val="1"/>
+      <w:numFmt w:val="bullet"/>
+      <w:lvlText w:val=""/>
+      <w:lvlJc w:val="left"/>
+      <w:pPr>
+        <w:ind w:left="5112" w:hanging="360"/>
+      </w:pPr>
+      <w:rPr>
+        <w:rFonts w:ascii="Wingdings" w:hAnsi="Wingdings" w:hint="default"/>
+      </w:rPr>
+    </w:lvl>
+    <w:lvl w:ilvl="6" w:tplc="280A0001" w:tentative="1">
+      <w:start w:val="1"/>
+      <w:numFmt w:val="bullet"/>
+      <w:lvlText w:val=""/>
+      <w:lvlJc w:val="left"/>
+      <w:pPr>
+        <w:ind w:left="5832" w:hanging="360"/>
+      </w:pPr>
+      <w:rPr>
+        <w:rFonts w:ascii="Symbol" w:hAnsi="Symbol" w:hint="default"/>
+      </w:rPr>
+    </w:lvl>
+    <w:lvl w:ilvl="7" w:tplc="280A0003" w:tentative="1">
+      <w:start w:val="1"/>
+      <w:numFmt w:val="bullet"/>
+      <w:lvlText w:val="o"/>
+      <w:lvlJc w:val="left"/>
+      <w:pPr>
+        <w:ind w:left="6552" w:hanging="360"/>
+      </w:pPr>
+      <w:rPr>
+        <w:rFonts w:ascii="Courier New" w:hAnsi="Courier New" w:cs="Courier New" w:hint="default"/>
+      </w:rPr>
+    </w:lvl>
+    <w:lvl w:ilvl="8" w:tplc="280A0005" w:tentative="1">
+      <w:start w:val="1"/>
+      <w:numFmt w:val="bullet"/>
+      <w:lvlText w:val=""/>
+      <w:lvlJc w:val="left"/>
+      <w:pPr>
+        <w:ind w:left="7272" w:hanging="360"/>
+      </w:pPr>
+      <w:rPr>
+        <w:rFonts w:ascii="Wingdings" w:hAnsi="Wingdings" w:hint="default"/>
+      </w:rPr>
+    </w:lvl>
+  </w:abstractNum>
+  <w:abstractNum w:abstractNumId="3" w15:restartNumberingAfterBreak="0">
+    <w:nsid w:val="447F7CC5"/>
+    <w:multiLevelType w:val="hybridMultilevel"/>
+    <w:tmpl w:val="BD9A4D80"/>
+    <w:lvl w:ilvl="0" w:tplc="280A0001">
+      <w:start w:val="1"/>
+      <w:numFmt w:val="bullet"/>
+      <w:lvlText w:val=""/>
+      <w:lvlJc w:val="left"/>
+      <w:pPr>
+        <w:ind w:left="1512" w:hanging="360"/>
+      </w:pPr>
+      <w:rPr>
+        <w:rFonts w:ascii="Symbol" w:hAnsi="Symbol" w:hint="default"/>
+      </w:rPr>
+    </w:lvl>
+    <w:lvl w:ilvl="1" w:tplc="280A0003" w:tentative="1">
+      <w:start w:val="1"/>
+      <w:numFmt w:val="bullet"/>
+      <w:lvlText w:val="o"/>
+      <w:lvlJc w:val="left"/>
+      <w:pPr>
+        <w:ind w:left="2232" w:hanging="360"/>
+      </w:pPr>
+      <w:rPr>
+        <w:rFonts w:ascii="Courier New" w:hAnsi="Courier New" w:cs="Courier New" w:hint="default"/>
+      </w:rPr>
+    </w:lvl>
+    <w:lvl w:ilvl="2" w:tplc="280A0005" w:tentative="1">
+      <w:start w:val="1"/>
+      <w:numFmt w:val="bullet"/>
+      <w:lvlText w:val=""/>
+      <w:lvlJc w:val="left"/>
+      <w:pPr>
+        <w:ind w:left="2952" w:hanging="360"/>
+      </w:pPr>
+      <w:rPr>
+        <w:rFonts w:ascii="Wingdings" w:hAnsi="Wingdings" w:hint="default"/>
+      </w:rPr>
+    </w:lvl>
+    <w:lvl w:ilvl="3" w:tplc="280A0001" w:tentative="1">
+      <w:start w:val="1"/>
+      <w:numFmt w:val="bullet"/>
+      <w:lvlText w:val=""/>
+      <w:lvlJc w:val="left"/>
+      <w:pPr>
+        <w:ind w:left="3672" w:hanging="360"/>
+      </w:pPr>
+      <w:rPr>
+        <w:rFonts w:ascii="Symbol" w:hAnsi="Symbol" w:hint="default"/>
+      </w:rPr>
+    </w:lvl>
+    <w:lvl w:ilvl="4" w:tplc="280A0003" w:tentative="1">
+      <w:start w:val="1"/>
+      <w:numFmt w:val="bullet"/>
+      <w:lvlText w:val="o"/>
+      <w:lvlJc w:val="left"/>
+      <w:pPr>
+        <w:ind w:left="4392" w:hanging="360"/>
+      </w:pPr>
+      <w:rPr>
+        <w:rFonts w:ascii="Courier New" w:hAnsi="Courier New" w:cs="Courier New" w:hint="default"/>
+      </w:rPr>
+    </w:lvl>
+    <w:lvl w:ilvl="5" w:tplc="280A0005" w:tentative="1">
+      <w:start w:val="1"/>
+      <w:numFmt w:val="bullet"/>
+      <w:lvlText w:val=""/>
+      <w:lvlJc w:val="left"/>
+      <w:pPr>
+        <w:ind w:left="5112" w:hanging="360"/>
+      </w:pPr>
+      <w:rPr>
+        <w:rFonts w:ascii="Wingdings" w:hAnsi="Wingdings" w:hint="default"/>
+      </w:rPr>
+    </w:lvl>
+    <w:lvl w:ilvl="6" w:tplc="280A0001" w:tentative="1">
+      <w:start w:val="1"/>
+      <w:numFmt w:val="bullet"/>
+      <w:lvlText w:val=""/>
+      <w:lvlJc w:val="left"/>
+      <w:pPr>
+        <w:ind w:left="5832" w:hanging="360"/>
+      </w:pPr>
+      <w:rPr>
+        <w:rFonts w:ascii="Symbol" w:hAnsi="Symbol" w:hint="default"/>
+      </w:rPr>
+    </w:lvl>
+    <w:lvl w:ilvl="7" w:tplc="280A0003" w:tentative="1">
+      <w:start w:val="1"/>
+      <w:numFmt w:val="bullet"/>
+      <w:lvlText w:val="o"/>
+      <w:lvlJc w:val="left"/>
+      <w:pPr>
+        <w:ind w:left="6552" w:hanging="360"/>
+      </w:pPr>
+      <w:rPr>
+        <w:rFonts w:ascii="Courier New" w:hAnsi="Courier New" w:cs="Courier New" w:hint="default"/>
+      </w:rPr>
+    </w:lvl>
+    <w:lvl w:ilvl="8" w:tplc="280A0005" w:tentative="1">
+      <w:start w:val="1"/>
+      <w:numFmt w:val="bullet"/>
+      <w:lvlText w:val=""/>
+      <w:lvlJc w:val="left"/>
+      <w:pPr>
+        <w:ind w:left="7272" w:hanging="360"/>
+      </w:pPr>
+      <w:rPr>
+        <w:rFonts w:ascii="Wingdings" w:hAnsi="Wingdings" w:hint="default"/>
+      </w:rPr>
+    </w:lvl>
+  </w:abstractNum>
+  <w:abstractNum w:abstractNumId="4" w15:restartNumberingAfterBreak="0">
+    <w:nsid w:val="551E370F"/>
+    <w:multiLevelType w:val="hybridMultilevel"/>
+    <w:tmpl w:val="E432150E"/>
+    <w:lvl w:ilvl="0" w:tplc="280A0001">
+      <w:start w:val="1"/>
+      <w:numFmt w:val="bullet"/>
+      <w:lvlText w:val=""/>
+      <w:lvlJc w:val="left"/>
+      <w:pPr>
+        <w:ind w:left="1512" w:hanging="360"/>
+      </w:pPr>
+      <w:rPr>
+        <w:rFonts w:ascii="Symbol" w:hAnsi="Symbol" w:hint="default"/>
+      </w:rPr>
+    </w:lvl>
+    <w:lvl w:ilvl="1" w:tplc="280A0003" w:tentative="1">
+      <w:start w:val="1"/>
+      <w:numFmt w:val="bullet"/>
+      <w:lvlText w:val="o"/>
+      <w:lvlJc w:val="left"/>
+      <w:pPr>
+        <w:ind w:left="2232" w:hanging="360"/>
+      </w:pPr>
+      <w:rPr>
+        <w:rFonts w:ascii="Courier New" w:hAnsi="Courier New" w:cs="Courier New" w:hint="default"/>
+      </w:rPr>
+    </w:lvl>
+    <w:lvl w:ilvl="2" w:tplc="280A0005" w:tentative="1">
+      <w:start w:val="1"/>
+      <w:numFmt w:val="bullet"/>
+      <w:lvlText w:val=""/>
+      <w:lvlJc w:val="left"/>
+      <w:pPr>
+        <w:ind w:left="2952" w:hanging="360"/>
+      </w:pPr>
+      <w:rPr>
+        <w:rFonts w:ascii="Wingdings" w:hAnsi="Wingdings" w:hint="default"/>
+      </w:rPr>
+    </w:lvl>
+    <w:lvl w:ilvl="3" w:tplc="280A0001" w:tentative="1">
+      <w:start w:val="1"/>
+      <w:numFmt w:val="bullet"/>
+      <w:lvlText w:val=""/>
+      <w:lvlJc w:val="left"/>
+      <w:pPr>
+        <w:ind w:left="3672" w:hanging="360"/>
+      </w:pPr>
+      <w:rPr>
+        <w:rFonts w:ascii="Symbol" w:hAnsi="Symbol" w:hint="default"/>
+      </w:rPr>
+    </w:lvl>
+    <w:lvl w:ilvl="4" w:tplc="280A0003" w:tentative="1">
+      <w:start w:val="1"/>
+      <w:numFmt w:val="bullet"/>
+      <w:lvlText w:val="o"/>
+      <w:lvlJc w:val="left"/>
+      <w:pPr>
+        <w:ind w:left="4392" w:hanging="360"/>
+      </w:pPr>
+      <w:rPr>
+        <w:rFonts w:ascii="Courier New" w:hAnsi="Courier New" w:cs="Courier New" w:hint="default"/>
+      </w:rPr>
+    </w:lvl>
+    <w:lvl w:ilvl="5" w:tplc="280A0005" w:tentative="1">
+      <w:start w:val="1"/>
+      <w:numFmt w:val="bullet"/>
+      <w:lvlText w:val=""/>
+      <w:lvlJc w:val="left"/>
+      <w:pPr>
+        <w:ind w:left="5112" w:hanging="360"/>
+      </w:pPr>
+      <w:rPr>
+        <w:rFonts w:ascii="Wingdings" w:hAnsi="Wingdings" w:hint="default"/>
+      </w:rPr>
+    </w:lvl>
+    <w:lvl w:ilvl="6" w:tplc="280A0001" w:tentative="1">
+      <w:start w:val="1"/>
+      <w:numFmt w:val="bullet"/>
+      <w:lvlText w:val=""/>
+      <w:lvlJc w:val="left"/>
+      <w:pPr>
+        <w:ind w:left="5832" w:hanging="360"/>
+      </w:pPr>
+      <w:rPr>
+        <w:rFonts w:ascii="Symbol" w:hAnsi="Symbol" w:hint="default"/>
+      </w:rPr>
+    </w:lvl>
+    <w:lvl w:ilvl="7" w:tplc="280A0003" w:tentative="1">
+      <w:start w:val="1"/>
+      <w:numFmt w:val="bullet"/>
+      <w:lvlText w:val="o"/>
+      <w:lvlJc w:val="left"/>
+      <w:pPr>
+        <w:ind w:left="6552" w:hanging="360"/>
+      </w:pPr>
+      <w:rPr>
+        <w:rFonts w:ascii="Courier New" w:hAnsi="Courier New" w:cs="Courier New" w:hint="default"/>
+      </w:rPr>
+    </w:lvl>
+    <w:lvl w:ilvl="8" w:tplc="280A0005" w:tentative="1">
+      <w:start w:val="1"/>
+      <w:numFmt w:val="bullet"/>
+      <w:lvlText w:val=""/>
+      <w:lvlJc w:val="left"/>
+      <w:pPr>
+        <w:ind w:left="7272" w:hanging="360"/>
+      </w:pPr>
+      <w:rPr>
+        <w:rFonts w:ascii="Wingdings" w:hAnsi="Wingdings" w:hint="default"/>
+      </w:rPr>
+    </w:lvl>
+  </w:abstractNum>
+  <w:abstractNum w:abstractNumId="5" w15:restartNumberingAfterBreak="0">
+    <w:nsid w:val="62996357"/>
+    <w:multiLevelType w:val="hybridMultilevel"/>
+    <w:tmpl w:val="A0660984"/>
+    <w:lvl w:ilvl="0" w:tplc="280A0001">
+      <w:start w:val="1"/>
+      <w:numFmt w:val="bullet"/>
+      <w:lvlText w:val=""/>
+      <w:lvlJc w:val="left"/>
+      <w:pPr>
+        <w:ind w:left="1512" w:hanging="360"/>
+      </w:pPr>
+      <w:rPr>
+        <w:rFonts w:ascii="Symbol" w:hAnsi="Symbol" w:hint="default"/>
+      </w:rPr>
+    </w:lvl>
+    <w:lvl w:ilvl="1" w:tplc="280A0003" w:tentative="1">
+      <w:start w:val="1"/>
+      <w:numFmt w:val="bullet"/>
+      <w:lvlText w:val="o"/>
+      <w:lvlJc w:val="left"/>
+      <w:pPr>
+        <w:ind w:left="2232" w:hanging="360"/>
+      </w:pPr>
+      <w:rPr>
+        <w:rFonts w:ascii="Courier New" w:hAnsi="Courier New" w:cs="Courier New" w:hint="default"/>
+      </w:rPr>
+    </w:lvl>
+    <w:lvl w:ilvl="2" w:tplc="280A0005" w:tentative="1">
+      <w:start w:val="1"/>
+      <w:numFmt w:val="bullet"/>
+      <w:lvlText w:val=""/>
+      <w:lvlJc w:val="left"/>
+      <w:pPr>
+        <w:ind w:left="2952" w:hanging="360"/>
+      </w:pPr>
+      <w:rPr>
+        <w:rFonts w:ascii="Wingdings" w:hAnsi="Wingdings" w:hint="default"/>
+      </w:rPr>
+    </w:lvl>
+    <w:lvl w:ilvl="3" w:tplc="280A0001" w:tentative="1">
+      <w:start w:val="1"/>
+      <w:numFmt w:val="bullet"/>
+      <w:lvlText w:val=""/>
+      <w:lvlJc w:val="left"/>
+      <w:pPr>
+        <w:ind w:left="3672" w:hanging="360"/>
+      </w:pPr>
+      <w:rPr>
+        <w:rFonts w:ascii="Symbol" w:hAnsi="Symbol" w:hint="default"/>
+      </w:rPr>
+    </w:lvl>
+    <w:lvl w:ilvl="4" w:tplc="280A0003" w:tentative="1">
+      <w:start w:val="1"/>
+      <w:numFmt w:val="bullet"/>
+      <w:lvlText w:val="o"/>
+      <w:lvlJc w:val="left"/>
+      <w:pPr>
+        <w:ind w:left="4392" w:hanging="360"/>
+      </w:pPr>
+      <w:rPr>
+        <w:rFonts w:ascii="Courier New" w:hAnsi="Courier New" w:cs="Courier New" w:hint="default"/>
+      </w:rPr>
+    </w:lvl>
+    <w:lvl w:ilvl="5" w:tplc="280A0005" w:tentative="1">
+      <w:start w:val="1"/>
+      <w:numFmt w:val="bullet"/>
+      <w:lvlText w:val=""/>
+      <w:lvlJc w:val="left"/>
+      <w:pPr>
+        <w:ind w:left="5112" w:hanging="360"/>
+      </w:pPr>
+      <w:rPr>
+        <w:rFonts w:ascii="Wingdings" w:hAnsi="Wingdings" w:hint="default"/>
+      </w:rPr>
+    </w:lvl>
+    <w:lvl w:ilvl="6" w:tplc="280A0001" w:tentative="1">
+      <w:start w:val="1"/>
+      <w:numFmt w:val="bullet"/>
+      <w:lvlText w:val=""/>
+      <w:lvlJc w:val="left"/>
+      <w:pPr>
+        <w:ind w:left="5832" w:hanging="360"/>
+      </w:pPr>
+      <w:rPr>
+        <w:rFonts w:ascii="Symbol" w:hAnsi="Symbol" w:hint="default"/>
+      </w:rPr>
+    </w:lvl>
+    <w:lvl w:ilvl="7" w:tplc="280A0003" w:tentative="1">
+      <w:start w:val="1"/>
+      <w:numFmt w:val="bullet"/>
+      <w:lvlText w:val="o"/>
+      <w:lvlJc w:val="left"/>
+      <w:pPr>
+        <w:ind w:left="6552" w:hanging="360"/>
+      </w:pPr>
+      <w:rPr>
+        <w:rFonts w:ascii="Courier New" w:hAnsi="Courier New" w:cs="Courier New" w:hint="default"/>
+      </w:rPr>
+    </w:lvl>
+    <w:lvl w:ilvl="8" w:tplc="280A0005" w:tentative="1">
+      <w:start w:val="1"/>
+      <w:numFmt w:val="bullet"/>
+      <w:lvlText w:val=""/>
+      <w:lvlJc w:val="left"/>
+      <w:pPr>
+        <w:ind w:left="7272" w:hanging="360"/>
+      </w:pPr>
+      <w:rPr>
+        <w:rFonts w:ascii="Wingdings" w:hAnsi="Wingdings" w:hint="default"/>
+      </w:rPr>
+    </w:lvl>
+  </w:abstractNum>
+  <w:abstractNum w:abstractNumId="6" w15:restartNumberingAfterBreak="0">
+    <w:nsid w:val="66AD57E3"/>
+    <w:multiLevelType w:val="hybridMultilevel"/>
+    <w:tmpl w:val="B2B0A884"/>
+    <w:lvl w:ilvl="0" w:tplc="280A0001">
+      <w:start w:val="1"/>
+      <w:numFmt w:val="bullet"/>
+      <w:lvlText w:val=""/>
+      <w:lvlJc w:val="left"/>
+      <w:pPr>
+        <w:ind w:left="1575" w:hanging="360"/>
+      </w:pPr>
+      <w:rPr>
+        <w:rFonts w:ascii="Symbol" w:hAnsi="Symbol" w:hint="default"/>
+      </w:rPr>
+    </w:lvl>
+    <w:lvl w:ilvl="1" w:tplc="280A0003" w:tentative="1">
+      <w:start w:val="1"/>
+      <w:numFmt w:val="bullet"/>
+      <w:lvlText w:val="o"/>
+      <w:lvlJc w:val="left"/>
+      <w:pPr>
+        <w:ind w:left="2295" w:hanging="360"/>
+      </w:pPr>
+      <w:rPr>
+        <w:rFonts w:ascii="Courier New" w:hAnsi="Courier New" w:cs="Courier New" w:hint="default"/>
+      </w:rPr>
+    </w:lvl>
+    <w:lvl w:ilvl="2" w:tplc="280A0005" w:tentative="1">
+      <w:start w:val="1"/>
+      <w:numFmt w:val="bullet"/>
+      <w:lvlText w:val=""/>
+      <w:lvlJc w:val="left"/>
+      <w:pPr>
+        <w:ind w:left="3015" w:hanging="360"/>
+      </w:pPr>
+      <w:rPr>
+        <w:rFonts w:ascii="Wingdings" w:hAnsi="Wingdings" w:hint="default"/>
+      </w:rPr>
+    </w:lvl>
+    <w:lvl w:ilvl="3" w:tplc="280A0001" w:tentative="1">
+      <w:start w:val="1"/>
+      <w:numFmt w:val="bullet"/>
+      <w:lvlText w:val=""/>
+      <w:lvlJc w:val="left"/>
+      <w:pPr>
+        <w:ind w:left="3735" w:hanging="360"/>
+      </w:pPr>
+      <w:rPr>
+        <w:rFonts w:ascii="Symbol" w:hAnsi="Symbol" w:hint="default"/>
+      </w:rPr>
+    </w:lvl>
+    <w:lvl w:ilvl="4" w:tplc="280A0003" w:tentative="1">
+      <w:start w:val="1"/>
+      <w:numFmt w:val="bullet"/>
+      <w:lvlText w:val="o"/>
+      <w:lvlJc w:val="left"/>
+      <w:pPr>
+        <w:ind w:left="4455" w:hanging="360"/>
+      </w:pPr>
+      <w:rPr>
+        <w:rFonts w:ascii="Courier New" w:hAnsi="Courier New" w:cs="Courier New" w:hint="default"/>
+      </w:rPr>
+    </w:lvl>
+    <w:lvl w:ilvl="5" w:tplc="280A0005" w:tentative="1">
+      <w:start w:val="1"/>
+      <w:numFmt w:val="bullet"/>
+      <w:lvlText w:val=""/>
+      <w:lvlJc w:val="left"/>
+      <w:pPr>
+        <w:ind w:left="5175" w:hanging="360"/>
+      </w:pPr>
+      <w:rPr>
+        <w:rFonts w:ascii="Wingdings" w:hAnsi="Wingdings" w:hint="default"/>
+      </w:rPr>
+    </w:lvl>
+    <w:lvl w:ilvl="6" w:tplc="280A0001" w:tentative="1">
+      <w:start w:val="1"/>
+      <w:numFmt w:val="bullet"/>
+      <w:lvlText w:val=""/>
+      <w:lvlJc w:val="left"/>
+      <w:pPr>
+        <w:ind w:left="5895" w:hanging="360"/>
+      </w:pPr>
+      <w:rPr>
+        <w:rFonts w:ascii="Symbol" w:hAnsi="Symbol" w:hint="default"/>
+      </w:rPr>
+    </w:lvl>
+    <w:lvl w:ilvl="7" w:tplc="280A0003" w:tentative="1">
+      <w:start w:val="1"/>
+      <w:numFmt w:val="bullet"/>
+      <w:lvlText w:val="o"/>
+      <w:lvlJc w:val="left"/>
+      <w:pPr>
+        <w:ind w:left="6615" w:hanging="360"/>
+      </w:pPr>
+      <w:rPr>
+        <w:rFonts w:ascii="Courier New" w:hAnsi="Courier New" w:cs="Courier New" w:hint="default"/>
+      </w:rPr>
+    </w:lvl>
+    <w:lvl w:ilvl="8" w:tplc="280A0005" w:tentative="1">
+      <w:start w:val="1"/>
+      <w:numFmt w:val="bullet"/>
+      <w:lvlText w:val=""/>
+      <w:lvlJc w:val="left"/>
+      <w:pPr>
+        <w:ind w:left="7335" w:hanging="360"/>
+      </w:pPr>
+      <w:rPr>
+        <w:rFonts w:ascii="Wingdings" w:hAnsi="Wingdings" w:hint="default"/>
+      </w:rPr>
+    </w:lvl>
+  </w:abstractNum>
+  <w:abstractNum w:abstractNumId="7" w15:restartNumberingAfterBreak="0">
+    <w:nsid w:val="741820AE"/>
+    <w:multiLevelType w:val="hybridMultilevel"/>
+    <w:tmpl w:val="4A227D86"/>
+    <w:lvl w:ilvl="0" w:tplc="280A000F">
+      <w:start w:val="1"/>
+      <w:numFmt w:val="decimal"/>
+      <w:lvlText w:val="%1."/>
+      <w:lvlJc w:val="left"/>
+      <w:pPr>
+        <w:ind w:left="720" w:hanging="360"/>
+      </w:pPr>
+      <w:rPr>
+        <w:rFonts w:hint="default"/>
+      </w:rPr>
+    </w:lvl>
+    <w:lvl w:ilvl="1" w:tplc="280A0019" w:tentative="1">
+      <w:start w:val="1"/>
+      <w:numFmt w:val="lowerLetter"/>
+      <w:lvlText w:val="%2."/>
+      <w:lvlJc w:val="left"/>
+      <w:pPr>
+        <w:ind w:left="1440" w:hanging="360"/>
+      </w:pPr>
+    </w:lvl>
+    <w:lvl w:ilvl="2" w:tplc="280A001B" w:tentative="1">
+      <w:start w:val="1"/>
+      <w:numFmt w:val="lowerRoman"/>
+      <w:lvlText w:val="%3."/>
+      <w:lvlJc w:val="right"/>
+      <w:pPr>
+        <w:ind w:left="2160" w:hanging="180"/>
+      </w:pPr>
+    </w:lvl>
+    <w:lvl w:ilvl="3" w:tplc="280A000F" w:tentative="1">
+      <w:start w:val="1"/>
+      <w:numFmt w:val="decimal"/>
+      <w:lvlText w:val="%4."/>
+      <w:lvlJc w:val="left"/>
+      <w:pPr>
+        <w:ind w:left="2880" w:hanging="360"/>
+      </w:pPr>
+    </w:lvl>
+    <w:lvl w:ilvl="4" w:tplc="280A0019" w:tentative="1">
+      <w:start w:val="1"/>
+      <w:numFmt w:val="lowerLetter"/>
+      <w:lvlText w:val="%5."/>
+      <w:lvlJc w:val="left"/>
+      <w:pPr>
+        <w:ind w:left="3600" w:hanging="360"/>
+      </w:pPr>
+    </w:lvl>
+    <w:lvl w:ilvl="5" w:tplc="280A001B" w:tentative="1">
+      <w:start w:val="1"/>
+      <w:numFmt w:val="lowerRoman"/>
+      <w:lvlText w:val="%6."/>
+      <w:lvlJc w:val="right"/>
+      <w:pPr>
+        <w:ind w:left="4320" w:hanging="180"/>
+      </w:pPr>
+    </w:lvl>
+    <w:lvl w:ilvl="6" w:tplc="280A000F" w:tentative="1">
+      <w:start w:val="1"/>
+      <w:numFmt w:val="decimal"/>
+      <w:lvlText w:val="%7."/>
+      <w:lvlJc w:val="left"/>
+      <w:pPr>
+        <w:ind w:left="5040" w:hanging="360"/>
+      </w:pPr>
+    </w:lvl>
+    <w:lvl w:ilvl="7" w:tplc="280A0019" w:tentative="1">
+      <w:start w:val="1"/>
+      <w:numFmt w:val="lowerLetter"/>
+      <w:lvlText w:val="%8."/>
+      <w:lvlJc w:val="left"/>
+      <w:pPr>
+        <w:ind w:left="5760" w:hanging="360"/>
+      </w:pPr>
+    </w:lvl>
+    <w:lvl w:ilvl="8" w:tplc="280A001B" w:tentative="1">
+      <w:start w:val="1"/>
+      <w:numFmt w:val="lowerRoman"/>
+      <w:lvlText w:val="%9."/>
+      <w:lvlJc w:val="right"/>
+      <w:pPr>
+        <w:ind w:left="6480" w:hanging="180"/>
+      </w:pPr>
+    </w:lvl>
+  </w:abstractNum>
+  <w:abstractNum w:abstractNumId="8" w15:restartNumberingAfterBreak="0">
+    <w:nsid w:val="77803CFF"/>
+    <w:multiLevelType w:val="hybridMultilevel"/>
+    <w:tmpl w:val="AA3A11A6"/>
+    <w:lvl w:ilvl="0" w:tplc="280A0001">
+      <w:start w:val="1"/>
+      <w:numFmt w:val="bullet"/>
+      <w:lvlText w:val=""/>
+      <w:lvlJc w:val="left"/>
+      <w:pPr>
+        <w:ind w:left="1080" w:hanging="360"/>
+      </w:pPr>
+      <w:rPr>
+        <w:rFonts w:ascii="Symbol" w:hAnsi="Symbol" w:hint="default"/>
+      </w:rPr>
+    </w:lvl>
+    <w:lvl w:ilvl="1" w:tplc="280A0003" w:tentative="1">
+      <w:start w:val="1"/>
+      <w:numFmt w:val="bullet"/>
+      <w:lvlText w:val="o"/>
+      <w:lvlJc w:val="left"/>
+      <w:pPr>
+        <w:ind w:left="1800" w:hanging="360"/>
+      </w:pPr>
+      <w:rPr>
+        <w:rFonts w:ascii="Courier New" w:hAnsi="Courier New" w:cs="Courier New" w:hint="default"/>
+      </w:rPr>
+    </w:lvl>
+    <w:lvl w:ilvl="2" w:tplc="280A0005" w:tentative="1">
+      <w:start w:val="1"/>
+      <w:numFmt w:val="bullet"/>
+      <w:lvlText w:val=""/>
+      <w:lvlJc w:val="left"/>
+      <w:pPr>
+        <w:ind w:left="2520" w:hanging="360"/>
+      </w:pPr>
+      <w:rPr>
+        <w:rFonts w:ascii="Wingdings" w:hAnsi="Wingdings" w:hint="default"/>
+      </w:rPr>
+    </w:lvl>
+    <w:lvl w:ilvl="3" w:tplc="280A0001" w:tentative="1">
+      <w:start w:val="1"/>
+      <w:numFmt w:val="bullet"/>
+      <w:lvlText w:val=""/>
+      <w:lvlJc w:val="left"/>
+      <w:pPr>
+        <w:ind w:left="3240" w:hanging="360"/>
+      </w:pPr>
+      <w:rPr>
+        <w:rFonts w:ascii="Symbol" w:hAnsi="Symbol" w:hint="default"/>
+      </w:rPr>
+    </w:lvl>
+    <w:lvl w:ilvl="4" w:tplc="280A0003" w:tentative="1">
+      <w:start w:val="1"/>
+      <w:numFmt w:val="bullet"/>
+      <w:lvlText w:val="o"/>
+      <w:lvlJc w:val="left"/>
+      <w:pPr>
+        <w:ind w:left="3960" w:hanging="360"/>
+      </w:pPr>
+      <w:rPr>
+        <w:rFonts w:ascii="Courier New" w:hAnsi="Courier New" w:cs="Courier New" w:hint="default"/>
+      </w:rPr>
+    </w:lvl>
+    <w:lvl w:ilvl="5" w:tplc="280A0005" w:tentative="1">
+      <w:start w:val="1"/>
+      <w:numFmt w:val="bullet"/>
+      <w:lvlText w:val=""/>
+      <w:lvlJc w:val="left"/>
+      <w:pPr>
+        <w:ind w:left="4680" w:hanging="360"/>
+      </w:pPr>
+      <w:rPr>
+        <w:rFonts w:ascii="Wingdings" w:hAnsi="Wingdings" w:hint="default"/>
+      </w:rPr>
+    </w:lvl>
+    <w:lvl w:ilvl="6" w:tplc="280A0001" w:tentative="1">
+      <w:start w:val="1"/>
+      <w:numFmt w:val="bullet"/>
+      <w:lvlText w:val=""/>
+      <w:lvlJc w:val="left"/>
+      <w:pPr>
+        <w:ind w:left="5400" w:hanging="360"/>
+      </w:pPr>
+      <w:rPr>
+        <w:rFonts w:ascii="Symbol" w:hAnsi="Symbol" w:hint="default"/>
+      </w:rPr>
+    </w:lvl>
+    <w:lvl w:ilvl="7" w:tplc="280A0003" w:tentative="1">
+      <w:start w:val="1"/>
+      <w:numFmt w:val="bullet"/>
+      <w:lvlText w:val="o"/>
+      <w:lvlJc w:val="left"/>
+      <w:pPr>
+        <w:ind w:left="6120" w:hanging="360"/>
+      </w:pPr>
+      <w:rPr>
+        <w:rFonts w:ascii="Courier New" w:hAnsi="Courier New" w:cs="Courier New" w:hint="default"/>
+      </w:rPr>
+    </w:lvl>
+    <w:lvl w:ilvl="8" w:tplc="280A0005" w:tentative="1">
+      <w:start w:val="1"/>
+      <w:numFmt w:val="bullet"/>
+      <w:lvlText w:val=""/>
+      <w:lvlJc w:val="left"/>
+      <w:pPr>
+        <w:ind w:left="6840" w:hanging="360"/>
+      </w:pPr>
+      <w:rPr>
+        <w:rFonts w:ascii="Wingdings" w:hAnsi="Wingdings" w:hint="default"/>
+      </w:rPr>
+    </w:lvl>
+  </w:abstractNum>
+  <w:num w:numId="1">
+    <w:abstractNumId w:val="7"/>
+  </w:num>
+  <w:num w:numId="2">
+    <w:abstractNumId w:val="1"/>
+  </w:num>
+  <w:num w:numId="3">
+    <w:abstractNumId w:val="0"/>
+  </w:num>
+  <w:num w:numId="4">
+    <w:abstractNumId w:val="4"/>
+  </w:num>
+  <w:num w:numId="5">
+    <w:abstractNumId w:val="6"/>
+  </w:num>
+  <w:num w:numId="6">
+    <w:abstractNumId w:val="2"/>
+  </w:num>
+  <w:num w:numId="7">
+    <w:abstractNumId w:val="3"/>
+  </w:num>
+  <w:num w:numId="8">
+    <w:abstractNumId w:val="5"/>
+  </w:num>
+  <w:num w:numId="9">
+    <w:abstractNumId w:val="8"/>
+  </w:num>
+</w:numbering>
 </file>
 
 <file path=word/styles.xml><?xml version="1.0" encoding="utf-8"?>
@@ -2996,6 +5431,17 @@
       <w:szCs w:val="48"/>
     </w:rPr>
   </w:style>
+  <w:style w:type="paragraph" w:styleId="Prrafodelista">
+    <w:name w:val="List Paragraph"/>
+    <w:basedOn w:val="Normal"/>
+    <w:uiPriority w:val="34"/>
+    <w:qFormat/>
+    <w:rsid w:val="00DE2E8C"/>
+    <w:pPr>
+      <w:ind w:left="720"/>
+      <w:contextualSpacing/>
+    </w:pPr>
+  </w:style>
 </w:styles>
 </file>
 
@@ -3261,12 +5707,24 @@
 </file>
 
 <file path=customXml/item1.xml><?xml version="1.0" encoding="utf-8"?>
+<b:Sources xmlns:b="http://schemas.openxmlformats.org/officeDocument/2006/bibliography" xmlns="http://schemas.openxmlformats.org/officeDocument/2006/bibliography" SelectedStyle="\APASixthEditionOfficeOnline.xsl" StyleName="APA" Version="6"/>
+</file>
+
+<file path=customXml/item2.xml><?xml version="1.0" encoding="utf-8"?>
 <go:gDocsCustomXmlDataStorage xmlns:go="http://customooxmlschemas.google.com/" xmlns:r="http://schemas.openxmlformats.org/officeDocument/2006/relationships">
   <go:docsCustomData xmlns:go="http://customooxmlschemas.google.com/" roundtripDataSignature="AMtx7midaNQWSiPKFhII0Jw08JUjifB6sQ==">AMUW2mVG9XZZvotKrCw4NXQsdE5x2OxwKMK/zL3Oiia7atgmAptXNopgqFbBH/6mwhmg4HThzEzwTr/jGf2dVyj5YiW3/TUY+1M1xLKLmg/uzeAJ/pRbyIMff3gizQFyFrrPlPLZY0MDjQoKhNBzaFLEUhuc/oQm6GHjphtZviTS1ZBLx8LG6QU=</go:docsCustomData>
 </go:gDocsCustomXmlDataStorage>
 </file>
 
 <file path=customXml/itemProps1.xml><?xml version="1.0" encoding="utf-8"?>
+<ds:datastoreItem xmlns:ds="http://schemas.openxmlformats.org/officeDocument/2006/customXml" ds:itemID="{07C5F7F7-B806-4562-8A8A-CFE4A393000C}">
+  <ds:schemaRefs>
+    <ds:schemaRef ds:uri="http://schemas.openxmlformats.org/officeDocument/2006/bibliography"/>
+  </ds:schemaRefs>
+</ds:datastoreItem>
+</file>
+
+<file path=customXml/itemProps2.xml><?xml version="1.0" encoding="utf-8"?>
 <ds:datastoreItem xmlns:ds="http://schemas.openxmlformats.org/officeDocument/2006/customXml" ds:itemID="{11111111-1234-1234-1234-123412341234}">
   <ds:schemaRefs>
     <ds:schemaRef ds:uri="http://customooxmlschemas.google.com/"/>

</xml_diff>